<commit_message>
feat: atualização da documentação técnica.
</commit_message>
<xml_diff>
--- a/docs/Detalhamento técnico.docx
+++ b/docs/Detalhamento técnico.docx
@@ -16,14 +16,7 @@
           <w:sz w:val="44"/>
           <w:szCs w:val="44"/>
         </w:rPr>
-        <w:t>Documentação d</w:t>
-      </w:r>
-      <w:r>
-        <w:rPr>
-          <w:sz w:val="44"/>
-          <w:szCs w:val="44"/>
-        </w:rPr>
-        <w:t xml:space="preserve">a Implementação do </w:t>
+        <w:t xml:space="preserve">Documentação da Implementação do </w:t>
       </w:r>
       <w:proofErr w:type="spellStart"/>
       <w:r>
@@ -37,6 +30,15 @@
     </w:p>
     <w:sdt>
       <w:sdtPr>
+        <w:rPr>
+          <w:rFonts w:asciiTheme="minorHAnsi" w:eastAsiaTheme="minorHAnsi" w:hAnsiTheme="minorHAnsi" w:cstheme="minorBidi"/>
+          <w:color w:val="auto"/>
+          <w:kern w:val="2"/>
+          <w:sz w:val="24"/>
+          <w:szCs w:val="24"/>
+          <w:lang w:eastAsia="en-US"/>
+          <w14:ligatures w14:val="standardContextual"/>
+        </w:rPr>
         <w:id w:val="-1974049076"/>
         <w:docPartObj>
           <w:docPartGallery w:val="Table of Contents"/>
@@ -45,15 +47,8 @@
       </w:sdtPr>
       <w:sdtEndPr>
         <w:rPr>
-          <w:rFonts w:asciiTheme="minorHAnsi" w:eastAsiaTheme="minorHAnsi" w:hAnsiTheme="minorHAnsi" w:cstheme="minorBidi"/>
           <w:b/>
           <w:bCs/>
-          <w:color w:val="auto"/>
-          <w:kern w:val="2"/>
-          <w:sz w:val="24"/>
-          <w:szCs w:val="24"/>
-          <w:lang w:eastAsia="en-US"/>
-          <w14:ligatures w14:val="standardContextual"/>
         </w:rPr>
       </w:sdtEndPr>
       <w:sdtContent>
@@ -2331,7 +2326,13 @@
         <w:ind w:left="567"/>
       </w:pPr>
       <w:r>
-        <w:t>A plataforma deve suportar um volume massivo de pulsos, indicando a necessidade de escalabilidade horizontal.</w:t>
+        <w:t>A plataforma deve suportar um volume massivo de pulsos, indicando a</w:t>
+      </w:r>
+      <w:r>
+        <w:t xml:space="preserve"> necessidade de flexibilização </w:t>
+      </w:r>
+      <w:r>
+        <w:t>de escalabilidade horizontal.</w:t>
       </w:r>
     </w:p>
     <w:p>
@@ -2748,18 +2749,19 @@
         <w:ind w:left="709"/>
       </w:pPr>
       <w:r>
-        <w:t xml:space="preserve">Cada pulso é armazenado no Redis com uma chave no formato </w:t>
-      </w:r>
-      <w:proofErr w:type="spellStart"/>
-      <w:r>
-        <w:t>generation</w:t>
-      </w:r>
-      <w:r>
-        <w:t>:tenant:product_sku:use_unity</w:t>
-      </w:r>
-      <w:proofErr w:type="spellEnd"/>
-      <w:r>
-        <w:t>.</w:t>
+        <w:t xml:space="preserve">O Redis terá </w:t>
+      </w:r>
+      <w:r>
+        <w:t>réplicas</w:t>
+      </w:r>
+      <w:r>
+        <w:t xml:space="preserve"> e sentinelas para mitigação de indisponibilidade da instancia principal do </w:t>
+      </w:r>
+      <w:r>
+        <w:t>R</w:t>
+      </w:r>
+      <w:r>
+        <w:t>edis.</w:t>
       </w:r>
     </w:p>
     <w:p>
@@ -2775,36 +2777,18 @@
         <w:ind w:left="709"/>
       </w:pPr>
       <w:r>
-        <w:t xml:space="preserve">O </w:t>
+        <w:t xml:space="preserve">Cada pulso é armazenado no Redis com uma chave no formato </w:t>
       </w:r>
       <w:proofErr w:type="spellStart"/>
       <w:r>
-        <w:t>used_amount</w:t>
+        <w:t>generation</w:t>
+      </w:r>
+      <w:r>
+        <w:t>:tenant:product_sku:use_unity</w:t>
       </w:r>
       <w:proofErr w:type="spellEnd"/>
       <w:r>
-        <w:t xml:space="preserve"> é incrementado atomicamente usando </w:t>
-      </w:r>
-      <w:proofErr w:type="spellStart"/>
-      <w:r>
-        <w:t>IncrByFloat</w:t>
-      </w:r>
-      <w:proofErr w:type="spellEnd"/>
-      <w:r>
         <w:t>.</w:t>
-      </w:r>
-    </w:p>
-    <w:p>
-      <w:pPr>
-        <w:pStyle w:val="Ttulo3"/>
-      </w:pPr>
-      <w:bookmarkStart w:id="12" w:name="_Toc194797176"/>
-      <w:r>
-        <w:t>Gerenciamento de Gerações:</w:t>
-      </w:r>
-      <w:bookmarkEnd w:id="12"/>
-      <w:r>
-        <w:t xml:space="preserve"> </w:t>
       </w:r>
     </w:p>
     <w:p>
@@ -2820,23 +2804,36 @@
         <w:ind w:left="709"/>
       </w:pPr>
       <w:r>
-        <w:t xml:space="preserve">Para evitar </w:t>
+        <w:t xml:space="preserve">O </w:t>
       </w:r>
       <w:proofErr w:type="spellStart"/>
       <w:r>
-        <w:t>race</w:t>
+        <w:t>used_amount</w:t>
       </w:r>
       <w:proofErr w:type="spellEnd"/>
       <w:r>
+        <w:t xml:space="preserve"> é incrementado atomicamente usando </w:t>
+      </w:r>
+      <w:proofErr w:type="spellStart"/>
+      <w:r>
+        <w:t>IncrByFloat</w:t>
+      </w:r>
+      <w:proofErr w:type="spellEnd"/>
+      <w:r>
+        <w:t>.</w:t>
+      </w:r>
+    </w:p>
+    <w:p>
+      <w:pPr>
+        <w:pStyle w:val="Ttulo3"/>
+      </w:pPr>
+      <w:bookmarkStart w:id="12" w:name="_Toc194797176"/>
+      <w:r>
+        <w:t>Gerenciamento de Gerações:</w:t>
+      </w:r>
+      <w:bookmarkEnd w:id="12"/>
+      <w:r>
         <w:t xml:space="preserve"> </w:t>
-      </w:r>
-      <w:proofErr w:type="spellStart"/>
-      <w:r>
-        <w:t>conditions</w:t>
-      </w:r>
-      <w:proofErr w:type="spellEnd"/>
-      <w:r>
-        <w:t xml:space="preserve"> entre a leitura e a deleção dos pulsos, introduzi o conceito de gerações alternadas (Geração A e Geração B).</w:t>
       </w:r>
     </w:p>
     <w:p>
@@ -2852,15 +2849,23 @@
         <w:ind w:left="709"/>
       </w:pPr>
       <w:r>
-        <w:t xml:space="preserve">A geração atual é armazenada no Redis (chave </w:t>
+        <w:t xml:space="preserve">Para evitar </w:t>
       </w:r>
       <w:proofErr w:type="spellStart"/>
       <w:r>
-        <w:t>current_generation</w:t>
+        <w:t>race</w:t>
       </w:r>
       <w:proofErr w:type="spellEnd"/>
       <w:r>
-        <w:t>, valor "A" ou "B").</w:t>
+        <w:t xml:space="preserve"> </w:t>
+      </w:r>
+      <w:proofErr w:type="spellStart"/>
+      <w:r>
+        <w:t>conditions</w:t>
+      </w:r>
+      <w:proofErr w:type="spellEnd"/>
+      <w:r>
+        <w:t xml:space="preserve"> entre a leitura e a deleção dos pulsos, introduzi o conceito de gerações alternadas (Geração A e Geração B).</w:t>
       </w:r>
     </w:p>
     <w:p>
@@ -2876,7 +2881,7 @@
         <w:ind w:left="709"/>
       </w:pPr>
       <w:r>
-        <w:t xml:space="preserve">Ao iniciar o serviço do pulso, é armazenado o </w:t>
+        <w:t xml:space="preserve">A geração atual é armazenada no Redis (chave </w:t>
       </w:r>
       <w:proofErr w:type="spellStart"/>
       <w:r>
@@ -2884,21 +2889,8 @@
       </w:r>
       <w:proofErr w:type="spellEnd"/>
       <w:r>
-        <w:t xml:space="preserve"> proveniente </w:t>
-      </w:r>
-      <w:proofErr w:type="gramStart"/>
-      <w:r>
-        <w:t>do redis</w:t>
-      </w:r>
-      <w:proofErr w:type="gramEnd"/>
-      <w:r>
-        <w:t xml:space="preserve"> dentro de uma variável do tipo </w:t>
-      </w:r>
-      <w:proofErr w:type="spellStart"/>
-      <w:r>
-        <w:t>atomic.value</w:t>
-      </w:r>
-      <w:proofErr w:type="spellEnd"/>
+        <w:t>, valor "A" ou "B").</w:t>
+      </w:r>
     </w:p>
     <w:p>
       <w:pPr>
@@ -2913,6 +2905,41 @@
         <w:ind w:left="709"/>
       </w:pPr>
       <w:r>
+        <w:t xml:space="preserve">Ao iniciar o serviço do pulso, é armazenado o </w:t>
+      </w:r>
+      <w:proofErr w:type="spellStart"/>
+      <w:r>
+        <w:t>current_generation</w:t>
+      </w:r>
+      <w:proofErr w:type="spellEnd"/>
+      <w:r>
+        <w:t xml:space="preserve"> proveniente do </w:t>
+      </w:r>
+      <w:r>
+        <w:t>R</w:t>
+      </w:r>
+      <w:r>
+        <w:t xml:space="preserve">edis dentro de uma variável do tipo </w:t>
+      </w:r>
+      <w:proofErr w:type="spellStart"/>
+      <w:r>
+        <w:t>atomic.value</w:t>
+      </w:r>
+      <w:proofErr w:type="spellEnd"/>
+    </w:p>
+    <w:p>
+      <w:pPr>
+        <w:numPr>
+          <w:ilvl w:val="1"/>
+          <w:numId w:val="15"/>
+        </w:numPr>
+        <w:tabs>
+          <w:tab w:val="clear" w:pos="1440"/>
+          <w:tab w:val="num" w:pos="1134"/>
+        </w:tabs>
+        <w:ind w:left="709"/>
+      </w:pPr>
+      <w:r>
         <w:t xml:space="preserve">A cada ciclo (hora em hora): </w:t>
       </w:r>
     </w:p>
@@ -2929,6 +2956,7 @@
         <w:ind w:left="1134"/>
       </w:pPr>
       <w:r>
+        <w:lastRenderedPageBreak/>
         <w:t xml:space="preserve">Processa os pulsos da geração </w:t>
       </w:r>
       <w:r>
@@ -2946,15 +2974,13 @@
       </w:r>
       <w:proofErr w:type="spellEnd"/>
       <w:r>
-        <w:t xml:space="preserve"> como </w:t>
-      </w:r>
-      <w:proofErr w:type="gramStart"/>
-      <w:r>
-        <w:t>no redis</w:t>
-      </w:r>
-      <w:proofErr w:type="gramEnd"/>
-      <w:r>
-        <w:t xml:space="preserve"> para a geração seguinte </w:t>
+        <w:t xml:space="preserve"> como no </w:t>
+      </w:r>
+      <w:r>
+        <w:t>R</w:t>
+      </w:r>
+      <w:r>
+        <w:t xml:space="preserve">edis para a geração seguinte </w:t>
       </w:r>
       <w:r>
         <w:t xml:space="preserve">(ex.: se a geração atual é A, </w:t>
@@ -2979,7 +3005,6 @@
         <w:ind w:left="1134"/>
       </w:pPr>
       <w:r>
-        <w:lastRenderedPageBreak/>
         <w:t>Isso garante que novos incrementos não sejam afetados pelo processamento de pulsos antigos.</w:t>
       </w:r>
     </w:p>
@@ -3211,6 +3236,9 @@
         <w:ind w:left="-142"/>
       </w:pPr>
       <w:r>
+        <w:rPr>
+          <w:noProof/>
+        </w:rPr>
         <w:drawing>
           <wp:inline distT="0" distB="0" distL="0" distR="0" wp14:anchorId="11CE28AF" wp14:editId="0972D294">
             <wp:extent cx="9134475" cy="5486701"/>
@@ -3291,6 +3319,9 @@
         <w:br/>
       </w:r>
       <w:r>
+        <w:rPr>
+          <w:noProof/>
+        </w:rPr>
         <w:drawing>
           <wp:inline distT="0" distB="0" distL="0" distR="0" wp14:anchorId="72B0C834" wp14:editId="1FCD8510">
             <wp:extent cx="10299042" cy="4162425"/>
@@ -3358,6 +3389,7 @@
       <w:r>
         <w:rPr>
           <w:rFonts w:asciiTheme="majorHAnsi" w:eastAsiaTheme="majorEastAsia" w:hAnsiTheme="majorHAnsi" w:cstheme="majorBidi"/>
+          <w:noProof/>
           <w:color w:val="0F4761" w:themeColor="accent1" w:themeShade="BF"/>
           <w:sz w:val="32"/>
           <w:szCs w:val="32"/>
@@ -3426,6 +3458,9 @@
         <w:br/>
       </w:r>
       <w:r>
+        <w:rPr>
+          <w:noProof/>
+        </w:rPr>
         <w:drawing>
           <wp:inline distT="0" distB="0" distL="0" distR="0" wp14:anchorId="63B16F81" wp14:editId="290F92B6">
             <wp:extent cx="4863465" cy="6209665"/>
@@ -3900,6 +3935,55 @@
           <w:numId w:val="13"/>
         </w:numPr>
       </w:pPr>
+      <w:r>
+        <w:rPr>
+          <w:b/>
+          <w:bCs/>
+        </w:rPr>
+        <w:t>b</w:t>
+      </w:r>
+      <w:r>
+        <w:rPr>
+          <w:b/>
+          <w:bCs/>
+        </w:rPr>
+        <w:t xml:space="preserve">uild: </w:t>
+      </w:r>
+      <w:r>
+        <w:t>Pasta incluindo arquivos de build (</w:t>
+      </w:r>
+      <w:proofErr w:type="spellStart"/>
+      <w:r>
+        <w:t>Dockerfile</w:t>
+      </w:r>
+      <w:proofErr w:type="spellEnd"/>
+      <w:r>
+        <w:t xml:space="preserve">, </w:t>
+      </w:r>
+      <w:proofErr w:type="spellStart"/>
+      <w:r>
+        <w:t>grafana</w:t>
+      </w:r>
+      <w:proofErr w:type="spellEnd"/>
+      <w:r>
+        <w:t xml:space="preserve">, </w:t>
+      </w:r>
+      <w:proofErr w:type="spellStart"/>
+      <w:r>
+        <w:t>prometheus</w:t>
+      </w:r>
+      <w:proofErr w:type="spellEnd"/>
+      <w:r>
+        <w:t xml:space="preserve"> etc.)</w:t>
+      </w:r>
+    </w:p>
+    <w:p>
+      <w:pPr>
+        <w:numPr>
+          <w:ilvl w:val="0"/>
+          <w:numId w:val="13"/>
+        </w:numPr>
+      </w:pPr>
       <w:proofErr w:type="spellStart"/>
       <w:r>
         <w:rPr>
@@ -4162,34 +4246,18 @@
           <w:b/>
           <w:bCs/>
         </w:rPr>
-        <w:t>/</w:t>
+        <w:t>/pulse/:</w:t>
+      </w:r>
+      <w:r>
+        <w:t xml:space="preserve"> Lógica do </w:t>
       </w:r>
       <w:proofErr w:type="spellStart"/>
       <w:r>
-        <w:rPr>
-          <w:b/>
-          <w:bCs/>
-        </w:rPr>
-        <w:t>mocks</w:t>
+        <w:t>Ingestor</w:t>
       </w:r>
       <w:proofErr w:type="spellEnd"/>
       <w:r>
-        <w:rPr>
-          <w:b/>
-          <w:bCs/>
-        </w:rPr>
-        <w:t>/:</w:t>
-      </w:r>
-      <w:r>
-        <w:t xml:space="preserve"> </w:t>
-      </w:r>
-      <w:proofErr w:type="spellStart"/>
-      <w:r>
-        <w:t>Mocks</w:t>
-      </w:r>
-      <w:proofErr w:type="spellEnd"/>
-      <w:r>
-        <w:t xml:space="preserve"> para testes. </w:t>
+        <w:t xml:space="preserve">. </w:t>
       </w:r>
     </w:p>
     <w:p>
@@ -4207,20 +4275,83 @@
       <w:proofErr w:type="spellStart"/>
       <w:proofErr w:type="gramStart"/>
       <w:r>
-        <w:t>clients.go</w:t>
+        <w:t>domain.go</w:t>
       </w:r>
       <w:proofErr w:type="spellEnd"/>
       <w:proofErr w:type="gramEnd"/>
       <w:r>
-        <w:t xml:space="preserve">: </w:t>
-      </w:r>
+        <w:t>: Definição da estrutura de um pulso.</w:t>
+      </w:r>
+    </w:p>
+    <w:p>
+      <w:pPr>
+        <w:numPr>
+          <w:ilvl w:val="0"/>
+          <w:numId w:val="13"/>
+        </w:numPr>
+        <w:tabs>
+          <w:tab w:val="clear" w:pos="720"/>
+          <w:tab w:val="num" w:pos="426"/>
+        </w:tabs>
+        <w:ind w:left="1276"/>
+        <w:rPr>
+          <w:lang w:val="en-US"/>
+        </w:rPr>
+      </w:pPr>
       <w:proofErr w:type="spellStart"/>
-      <w:r>
-        <w:t>Mock</w:t>
+      <w:proofErr w:type="gramStart"/>
+      <w:r>
+        <w:rPr>
+          <w:lang w:val="en-US"/>
+        </w:rPr>
+        <w:t>handler.go</w:t>
       </w:r>
       <w:proofErr w:type="spellEnd"/>
-      <w:r>
-        <w:t xml:space="preserve"> para o cliente HTTP.</w:t>
+      <w:proofErr w:type="gramEnd"/>
+      <w:r>
+        <w:rPr>
+          <w:lang w:val="en-US"/>
+        </w:rPr>
+        <w:t>: Handler HTTP para o endpoint /ingest.</w:t>
+      </w:r>
+    </w:p>
+    <w:p>
+      <w:pPr>
+        <w:numPr>
+          <w:ilvl w:val="0"/>
+          <w:numId w:val="13"/>
+        </w:numPr>
+        <w:tabs>
+          <w:tab w:val="clear" w:pos="720"/>
+          <w:tab w:val="num" w:pos="426"/>
+        </w:tabs>
+        <w:ind w:left="1276"/>
+      </w:pPr>
+      <w:proofErr w:type="spellStart"/>
+      <w:proofErr w:type="gramStart"/>
+      <w:r>
+        <w:t>service.go</w:t>
+      </w:r>
+      <w:proofErr w:type="spellEnd"/>
+      <w:proofErr w:type="gramEnd"/>
+      <w:r>
+        <w:t xml:space="preserve">: Lógica do </w:t>
+      </w:r>
+      <w:proofErr w:type="spellStart"/>
+      <w:r>
+        <w:t>Ingestor</w:t>
+      </w:r>
+      <w:proofErr w:type="spellEnd"/>
+      <w:r>
+        <w:t xml:space="preserve"> (canal, </w:t>
+      </w:r>
+      <w:proofErr w:type="spellStart"/>
+      <w:r>
+        <w:t>workers</w:t>
+      </w:r>
+      <w:proofErr w:type="spellEnd"/>
+      <w:r>
+        <w:t>, disparo).</w:t>
       </w:r>
     </w:p>
     <w:p>
@@ -4244,150 +4375,6 @@
           <w:b/>
           <w:bCs/>
         </w:rPr>
-        <w:t>/pulse/:</w:t>
-      </w:r>
-      <w:r>
-        <w:t xml:space="preserve"> Lógica do </w:t>
-      </w:r>
-      <w:proofErr w:type="spellStart"/>
-      <w:r>
-        <w:t>Ingestor</w:t>
-      </w:r>
-      <w:proofErr w:type="spellEnd"/>
-      <w:r>
-        <w:t xml:space="preserve">. </w:t>
-      </w:r>
-    </w:p>
-    <w:p>
-      <w:pPr>
-        <w:numPr>
-          <w:ilvl w:val="0"/>
-          <w:numId w:val="13"/>
-        </w:numPr>
-        <w:tabs>
-          <w:tab w:val="clear" w:pos="720"/>
-          <w:tab w:val="num" w:pos="426"/>
-        </w:tabs>
-        <w:ind w:left="1276"/>
-      </w:pPr>
-      <w:proofErr w:type="spellStart"/>
-      <w:proofErr w:type="gramStart"/>
-      <w:r>
-        <w:t>domain.go</w:t>
-      </w:r>
-      <w:proofErr w:type="spellEnd"/>
-      <w:proofErr w:type="gramEnd"/>
-      <w:r>
-        <w:t>: Definição da estrutura de um pulso.</w:t>
-      </w:r>
-    </w:p>
-    <w:p>
-      <w:pPr>
-        <w:numPr>
-          <w:ilvl w:val="0"/>
-          <w:numId w:val="13"/>
-        </w:numPr>
-        <w:tabs>
-          <w:tab w:val="clear" w:pos="720"/>
-          <w:tab w:val="num" w:pos="426"/>
-        </w:tabs>
-        <w:ind w:left="1276"/>
-      </w:pPr>
-      <w:proofErr w:type="spellStart"/>
-      <w:proofErr w:type="gramStart"/>
-      <w:r>
-        <w:t>handler.go</w:t>
-      </w:r>
-      <w:proofErr w:type="spellEnd"/>
-      <w:proofErr w:type="gramEnd"/>
-      <w:r>
-        <w:t xml:space="preserve">: </w:t>
-      </w:r>
-      <w:proofErr w:type="spellStart"/>
-      <w:r>
-        <w:t>Handler</w:t>
-      </w:r>
-      <w:proofErr w:type="spellEnd"/>
-      <w:r>
-        <w:t xml:space="preserve"> HTTP para o </w:t>
-      </w:r>
-      <w:proofErr w:type="spellStart"/>
-      <w:r>
-        <w:t>endpoint</w:t>
-      </w:r>
-      <w:proofErr w:type="spellEnd"/>
-      <w:r>
-        <w:t xml:space="preserve"> /</w:t>
-      </w:r>
-      <w:proofErr w:type="spellStart"/>
-      <w:r>
-        <w:t>ingest</w:t>
-      </w:r>
-      <w:proofErr w:type="spellEnd"/>
-      <w:r>
-        <w:t>.</w:t>
-      </w:r>
-    </w:p>
-    <w:p>
-      <w:pPr>
-        <w:numPr>
-          <w:ilvl w:val="0"/>
-          <w:numId w:val="13"/>
-        </w:numPr>
-        <w:tabs>
-          <w:tab w:val="clear" w:pos="720"/>
-          <w:tab w:val="num" w:pos="426"/>
-        </w:tabs>
-        <w:ind w:left="1276"/>
-      </w:pPr>
-      <w:proofErr w:type="spellStart"/>
-      <w:proofErr w:type="gramStart"/>
-      <w:r>
-        <w:t>service.go</w:t>
-      </w:r>
-      <w:proofErr w:type="spellEnd"/>
-      <w:proofErr w:type="gramEnd"/>
-      <w:r>
-        <w:t xml:space="preserve">: Lógica do </w:t>
-      </w:r>
-      <w:proofErr w:type="spellStart"/>
-      <w:r>
-        <w:t>Ingestor</w:t>
-      </w:r>
-      <w:proofErr w:type="spellEnd"/>
-      <w:r>
-        <w:t xml:space="preserve"> (canal, </w:t>
-      </w:r>
-      <w:proofErr w:type="spellStart"/>
-      <w:r>
-        <w:t>workers</w:t>
-      </w:r>
-      <w:proofErr w:type="spellEnd"/>
-      <w:r>
-        <w:t>, disparo).</w:t>
-      </w:r>
-    </w:p>
-    <w:p>
-      <w:pPr>
-        <w:numPr>
-          <w:ilvl w:val="0"/>
-          <w:numId w:val="13"/>
-        </w:numPr>
-      </w:pPr>
-      <w:proofErr w:type="spellStart"/>
-      <w:r>
-        <w:rPr>
-          <w:b/>
-          <w:bCs/>
-        </w:rPr>
-        <w:t>internal</w:t>
-      </w:r>
-      <w:proofErr w:type="spellEnd"/>
-      <w:r>
-        <w:rPr>
-          <w:b/>
-          <w:bCs/>
-        </w:rPr>
         <w:t>/</w:t>
       </w:r>
       <w:proofErr w:type="spellStart"/>
@@ -4607,25 +4594,67 @@
           <w:tab w:val="num" w:pos="426"/>
         </w:tabs>
         <w:ind w:left="1276"/>
-      </w:pPr>
-      <w:r>
-        <w:t xml:space="preserve">run_ingestor.ps1: Script </w:t>
+        <w:rPr>
+          <w:lang w:val="en-US"/>
+        </w:rPr>
+      </w:pPr>
+      <w:r>
+        <w:rPr>
+          <w:lang w:val="en-US"/>
+        </w:rPr>
+        <w:t>run_producer</w:t>
+      </w:r>
+      <w:r>
+        <w:rPr>
+          <w:lang w:val="en-US"/>
+        </w:rPr>
+        <w:t>-docker</w:t>
+      </w:r>
+      <w:r>
+        <w:rPr>
+          <w:lang w:val="en-US"/>
+        </w:rPr>
+        <w:t xml:space="preserve">.ps1: Script PowerShell para </w:t>
       </w:r>
       <w:proofErr w:type="spellStart"/>
       <w:r>
-        <w:t>PowerShell</w:t>
+        <w:rPr>
+          <w:lang w:val="en-US"/>
+        </w:rPr>
+        <w:t>executar</w:t>
       </w:r>
       <w:proofErr w:type="spellEnd"/>
       <w:r>
-        <w:t xml:space="preserve"> para executar o </w:t>
+        <w:rPr>
+          <w:lang w:val="en-US"/>
+        </w:rPr>
+        <w:t xml:space="preserve"> o </w:t>
       </w:r>
       <w:proofErr w:type="spellStart"/>
       <w:r>
-        <w:t>Ingestor</w:t>
+        <w:rPr>
+          <w:lang w:val="en-US"/>
+        </w:rPr>
+        <w:t>pulseProducer</w:t>
       </w:r>
       <w:proofErr w:type="spellEnd"/>
       <w:r>
-        <w:t xml:space="preserve"> (Windows).</w:t>
+        <w:rPr>
+          <w:lang w:val="en-US"/>
+        </w:rPr>
+        <w:t xml:space="preserve"> </w:t>
+      </w:r>
+      <w:r>
+        <w:rPr>
+          <w:lang w:val="en-US"/>
+        </w:rPr>
+        <w:t xml:space="preserve">via docker </w:t>
+      </w:r>
+      <w:r>
+        <w:rPr>
+          <w:lang w:val="en-US"/>
+        </w:rPr>
+        <w:t>(Windows).</w:t>
       </w:r>
     </w:p>
     <w:p>
@@ -4639,93 +4668,68 @@
           <w:tab w:val="num" w:pos="426"/>
         </w:tabs>
         <w:ind w:left="1276"/>
-      </w:pPr>
-      <w:r>
-        <w:t xml:space="preserve">run_ingestor.sh: Script </w:t>
+        <w:rPr>
+          <w:lang w:val="en-US"/>
+        </w:rPr>
+      </w:pPr>
+      <w:r>
+        <w:rPr>
+          <w:lang w:val="en-US"/>
+        </w:rPr>
+        <w:lastRenderedPageBreak/>
+        <w:t>run_producer</w:t>
+      </w:r>
+      <w:r>
+        <w:rPr>
+          <w:lang w:val="en-US"/>
+        </w:rPr>
+        <w:t>-docker</w:t>
+      </w:r>
+      <w:r>
+        <w:rPr>
+          <w:lang w:val="en-US"/>
+        </w:rPr>
+        <w:t xml:space="preserve">.sh: Script Bash para </w:t>
       </w:r>
       <w:proofErr w:type="spellStart"/>
       <w:r>
-        <w:t>Bash</w:t>
+        <w:rPr>
+          <w:lang w:val="en-US"/>
+        </w:rPr>
+        <w:t>executar</w:t>
       </w:r>
       <w:proofErr w:type="spellEnd"/>
       <w:r>
-        <w:t xml:space="preserve"> para executar o </w:t>
+        <w:rPr>
+          <w:lang w:val="en-US"/>
+        </w:rPr>
+        <w:t xml:space="preserve"> o </w:t>
       </w:r>
       <w:proofErr w:type="spellStart"/>
       <w:r>
-        <w:t>Ingestor</w:t>
+        <w:rPr>
+          <w:lang w:val="en-US"/>
+        </w:rPr>
+        <w:t>pulseProducer</w:t>
       </w:r>
       <w:proofErr w:type="spellEnd"/>
       <w:r>
-        <w:t xml:space="preserve"> (Linux).</w:t>
-      </w:r>
-    </w:p>
-    <w:p>
-      <w:pPr>
-        <w:numPr>
-          <w:ilvl w:val="0"/>
-          <w:numId w:val="13"/>
-        </w:numPr>
-        <w:tabs>
-          <w:tab w:val="clear" w:pos="720"/>
-          <w:tab w:val="num" w:pos="426"/>
-        </w:tabs>
-        <w:ind w:left="1276"/>
-      </w:pPr>
-      <w:r>
-        <w:lastRenderedPageBreak/>
-        <w:t xml:space="preserve">run_producer.ps1: Script </w:t>
-      </w:r>
-      <w:proofErr w:type="spellStart"/>
-      <w:r>
-        <w:t>PowerShell</w:t>
-      </w:r>
-      <w:proofErr w:type="spellEnd"/>
-      <w:r>
-        <w:t xml:space="preserve"> para executar o </w:t>
-      </w:r>
-      <w:proofErr w:type="spellStart"/>
-      <w:r>
-        <w:t>pulseProducer</w:t>
-      </w:r>
-      <w:proofErr w:type="spellEnd"/>
-      <w:r>
+        <w:rPr>
+          <w:lang w:val="en-US"/>
+        </w:rPr>
         <w:t xml:space="preserve"> </w:t>
       </w:r>
       <w:r>
-        <w:t>(Windows).</w:t>
-      </w:r>
-    </w:p>
-    <w:p>
-      <w:pPr>
-        <w:numPr>
-          <w:ilvl w:val="0"/>
-          <w:numId w:val="13"/>
-        </w:numPr>
-        <w:tabs>
-          <w:tab w:val="clear" w:pos="720"/>
-          <w:tab w:val="num" w:pos="426"/>
-        </w:tabs>
-        <w:ind w:left="1276"/>
-      </w:pPr>
-      <w:r>
-        <w:t xml:space="preserve">run_producer.sh: Script </w:t>
-      </w:r>
-      <w:proofErr w:type="spellStart"/>
-      <w:r>
-        <w:t>Bash</w:t>
-      </w:r>
-      <w:proofErr w:type="spellEnd"/>
-      <w:r>
-        <w:t xml:space="preserve"> para executar o </w:t>
-      </w:r>
-      <w:proofErr w:type="spellStart"/>
-      <w:r>
-        <w:t>pulseProducer</w:t>
-      </w:r>
-      <w:proofErr w:type="spellEnd"/>
-      <w:r>
-        <w:t xml:space="preserve"> (Linux).</w:t>
+        <w:rPr>
+          <w:lang w:val="en-US"/>
+        </w:rPr>
+        <w:t xml:space="preserve">via docker </w:t>
+      </w:r>
+      <w:r>
+        <w:rPr>
+          <w:lang w:val="en-US"/>
+        </w:rPr>
+        <w:t>(Linux).</w:t>
       </w:r>
     </w:p>
     <w:p>
@@ -4854,19 +4858,6 @@
     </w:p>
     <w:p>
       <w:pPr>
-        <w:pStyle w:val="Ttulo3"/>
-      </w:pPr>
-      <w:bookmarkStart w:id="22" w:name="_Toc194797186"/>
-      <w:r>
-        <w:t>Processamento Assíncrono:</w:t>
-      </w:r>
-      <w:bookmarkEnd w:id="22"/>
-      <w:r>
-        <w:t xml:space="preserve"> </w:t>
-      </w:r>
-    </w:p>
-    <w:p>
-      <w:pPr>
         <w:numPr>
           <w:ilvl w:val="1"/>
           <w:numId w:val="15"/>
@@ -4878,27 +4869,25 @@
         <w:ind w:left="709"/>
       </w:pPr>
       <w:r>
-        <w:t xml:space="preserve">Um canal com buffer de </w:t>
-      </w:r>
-      <w:r>
-        <w:t>5</w:t>
-      </w:r>
-      <w:r>
-        <w:t xml:space="preserve">0.000 pulsos suporta picos de 2000 </w:t>
+        <w:t xml:space="preserve">Documentação com </w:t>
       </w:r>
       <w:proofErr w:type="spellStart"/>
       <w:r>
-        <w:t>req</w:t>
+        <w:t>swagger</w:t>
       </w:r>
       <w:proofErr w:type="spellEnd"/>
-      <w:r>
-        <w:t xml:space="preserve">/s por até </w:t>
-      </w:r>
-      <w:r>
-        <w:t>25</w:t>
-      </w:r>
-      <w:r>
-        <w:t xml:space="preserve"> segundos.</w:t>
+    </w:p>
+    <w:p>
+      <w:pPr>
+        <w:pStyle w:val="Ttulo3"/>
+      </w:pPr>
+      <w:bookmarkStart w:id="22" w:name="_Toc194797186"/>
+      <w:r>
+        <w:t>Processamento Assíncrono:</w:t>
+      </w:r>
+      <w:bookmarkEnd w:id="22"/>
+      <w:r>
+        <w:t xml:space="preserve"> </w:t>
       </w:r>
     </w:p>
     <w:p>
@@ -4914,48 +4903,27 @@
         <w:ind w:left="709"/>
       </w:pPr>
       <w:r>
-        <w:t>1</w:t>
-      </w:r>
-      <w:r>
-        <w:t>0</w:t>
-      </w:r>
-      <w:r>
-        <w:t xml:space="preserve"> </w:t>
+        <w:t xml:space="preserve">Um canal com buffer de </w:t>
+      </w:r>
+      <w:r>
+        <w:t>5</w:t>
+      </w:r>
+      <w:r>
+        <w:t xml:space="preserve">0.000 pulsos suporta picos de 2000 </w:t>
       </w:r>
       <w:proofErr w:type="spellStart"/>
       <w:r>
-        <w:t>workers</w:t>
+        <w:t>req</w:t>
       </w:r>
       <w:proofErr w:type="spellEnd"/>
       <w:r>
-        <w:t xml:space="preserve"> (</w:t>
-      </w:r>
-      <w:proofErr w:type="spellStart"/>
-      <w:r>
-        <w:t>goroutines</w:t>
-      </w:r>
-      <w:proofErr w:type="spellEnd"/>
-      <w:r>
-        <w:t>) consomem os pulsos do canal e os armazenam no Redis</w:t>
-      </w:r>
-      <w:r>
-        <w:t xml:space="preserve"> de forma incremental</w:t>
-      </w:r>
-      <w:r>
-        <w:t>.</w:t>
-      </w:r>
-    </w:p>
-    <w:p>
-      <w:pPr>
-        <w:pStyle w:val="Ttulo3"/>
-      </w:pPr>
-      <w:bookmarkStart w:id="23" w:name="_Toc194797187"/>
-      <w:r>
-        <w:t>Persistência e Agregação:</w:t>
-      </w:r>
-      <w:bookmarkEnd w:id="23"/>
-      <w:r>
-        <w:t xml:space="preserve"> </w:t>
+        <w:t xml:space="preserve">/s por até </w:t>
+      </w:r>
+      <w:r>
+        <w:t>25</w:t>
+      </w:r>
+      <w:r>
+        <w:t xml:space="preserve"> segundos.</w:t>
       </w:r>
     </w:p>
     <w:p>
@@ -4971,15 +4939,48 @@
         <w:ind w:left="709"/>
       </w:pPr>
       <w:r>
-        <w:t xml:space="preserve">Os pulsos são armazenados no Redis com chaves no formato </w:t>
+        <w:t>1</w:t>
+      </w:r>
+      <w:r>
+        <w:t>0</w:t>
+      </w:r>
+      <w:r>
+        <w:t xml:space="preserve"> </w:t>
       </w:r>
       <w:proofErr w:type="spellStart"/>
       <w:r>
-        <w:t>pulse:tenant:product_sku:use_unity:generation</w:t>
+        <w:t>workers</w:t>
       </w:r>
       <w:proofErr w:type="spellEnd"/>
       <w:r>
+        <w:t xml:space="preserve"> (</w:t>
+      </w:r>
+      <w:proofErr w:type="spellStart"/>
+      <w:r>
+        <w:t>goroutines</w:t>
+      </w:r>
+      <w:proofErr w:type="spellEnd"/>
+      <w:r>
+        <w:t>) consomem os pulsos do canal e os armazenam no Redis</w:t>
+      </w:r>
+      <w:r>
+        <w:t xml:space="preserve"> de forma incremental</w:t>
+      </w:r>
+      <w:r>
         <w:t>.</w:t>
+      </w:r>
+    </w:p>
+    <w:p>
+      <w:pPr>
+        <w:pStyle w:val="Ttulo3"/>
+      </w:pPr>
+      <w:bookmarkStart w:id="23" w:name="_Toc194797187"/>
+      <w:r>
+        <w:t>Persistência e Agregação:</w:t>
+      </w:r>
+      <w:bookmarkEnd w:id="23"/>
+      <w:r>
+        <w:t xml:space="preserve"> </w:t>
       </w:r>
     </w:p>
     <w:p>
@@ -4995,42 +4996,15 @@
         <w:ind w:left="709"/>
       </w:pPr>
       <w:r>
-        <w:t xml:space="preserve">O </w:t>
+        <w:t xml:space="preserve">Os pulsos são armazenados no Redis com chaves no formato </w:t>
       </w:r>
       <w:proofErr w:type="spellStart"/>
       <w:r>
-        <w:t>used_amount</w:t>
+        <w:t>pulse:tenant:product_sku:use_unity:generation</w:t>
       </w:r>
       <w:proofErr w:type="spellEnd"/>
       <w:r>
-        <w:t xml:space="preserve"> é incrementado atomicamente usando </w:t>
-      </w:r>
-      <w:proofErr w:type="spellStart"/>
-      <w:r>
-        <w:t>IncrByFloat</w:t>
-      </w:r>
-      <w:proofErr w:type="spellEnd"/>
-      <w:r>
-        <w:t xml:space="preserve"> do </w:t>
-      </w:r>
-      <w:r>
-        <w:t>Redis</w:t>
-      </w:r>
-      <w:r>
         <w:t>.</w:t>
-      </w:r>
-    </w:p>
-    <w:p>
-      <w:pPr>
-        <w:pStyle w:val="Ttulo3"/>
-      </w:pPr>
-      <w:bookmarkStart w:id="24" w:name="_Toc194797188"/>
-      <w:r>
-        <w:t>Gerações Alternadas:</w:t>
-      </w:r>
-      <w:bookmarkEnd w:id="24"/>
-      <w:r>
-        <w:t xml:space="preserve"> </w:t>
       </w:r>
     </w:p>
     <w:p>
@@ -5046,24 +5020,7 @@
         <w:ind w:left="709"/>
       </w:pPr>
       <w:r>
-        <w:t>A geração atual (A ou B) é armazenada no Redis (</w:t>
-      </w:r>
-      <w:proofErr w:type="spellStart"/>
-      <w:r>
-        <w:t>current_generation</w:t>
-      </w:r>
-      <w:proofErr w:type="spellEnd"/>
-      <w:r>
-        <w:t>)</w:t>
-      </w:r>
-      <w:r>
-        <w:t xml:space="preserve"> </w:t>
-      </w:r>
-      <w:r>
-        <w:t>e em uma variável atômica no sistema</w:t>
-      </w:r>
-      <w:r>
-        <w:t>.</w:t>
+        <w:t>Tolerância a falhas utilizando replica dos redis e sentinelas.</w:t>
       </w:r>
     </w:p>
     <w:p>
@@ -5079,30 +5036,40 @@
         <w:ind w:left="709"/>
       </w:pPr>
       <w:r>
-        <w:t xml:space="preserve">A cada hora, os pulsos da geração </w:t>
-      </w:r>
-      <w:r>
-        <w:t>atual</w:t>
-      </w:r>
-      <w:r>
-        <w:t xml:space="preserve"> são processados, e </w:t>
-      </w:r>
-      <w:r>
-        <w:t xml:space="preserve">a geração </w:t>
-      </w:r>
-      <w:r>
-        <w:t>é alternada.</w:t>
+        <w:t xml:space="preserve">O </w:t>
+      </w:r>
+      <w:proofErr w:type="spellStart"/>
+      <w:r>
+        <w:t>used_amount</w:t>
+      </w:r>
+      <w:proofErr w:type="spellEnd"/>
+      <w:r>
+        <w:t xml:space="preserve"> é incrementado atomicamente usando </w:t>
+      </w:r>
+      <w:proofErr w:type="spellStart"/>
+      <w:r>
+        <w:t>IncrByFloat</w:t>
+      </w:r>
+      <w:proofErr w:type="spellEnd"/>
+      <w:r>
+        <w:t xml:space="preserve"> do </w:t>
+      </w:r>
+      <w:r>
+        <w:t>Redis</w:t>
+      </w:r>
+      <w:r>
+        <w:t>.</w:t>
       </w:r>
     </w:p>
     <w:p>
       <w:pPr>
         <w:pStyle w:val="Ttulo3"/>
       </w:pPr>
-      <w:bookmarkStart w:id="25" w:name="_Toc194797189"/>
-      <w:r>
-        <w:t>Disparo e Deleção:</w:t>
-      </w:r>
-      <w:bookmarkEnd w:id="25"/>
+      <w:bookmarkStart w:id="24" w:name="_Toc194797188"/>
+      <w:r>
+        <w:t>Gerações Alternadas:</w:t>
+      </w:r>
+      <w:bookmarkEnd w:id="24"/>
       <w:r>
         <w:t xml:space="preserve"> </w:t>
       </w:r>
@@ -5118,15 +5085,26 @@
           <w:tab w:val="num" w:pos="1134"/>
         </w:tabs>
         <w:ind w:left="709"/>
-        <w:rPr>
-          <w:lang w:val="en-US"/>
-        </w:rPr>
-      </w:pPr>
-      <w:r>
-        <w:rPr>
-          <w:lang w:val="en-US"/>
-        </w:rPr>
-        <w:t>Os pulsos são enviados em lotes de 500 para o Processador &amp; Armazenador.</w:t>
+      </w:pPr>
+      <w:r>
+        <w:t>A geração atual (A ou B) é armazenada no Redis (</w:t>
+      </w:r>
+      <w:proofErr w:type="spellStart"/>
+      <w:r>
+        <w:t>current_generation</w:t>
+      </w:r>
+      <w:proofErr w:type="spellEnd"/>
+      <w:r>
+        <w:t>)</w:t>
+      </w:r>
+      <w:r>
+        <w:t xml:space="preserve"> </w:t>
+      </w:r>
+      <w:r>
+        <w:t>e em uma variável atômica no sistema</w:t>
+      </w:r>
+      <w:r>
+        <w:t>.</w:t>
       </w:r>
     </w:p>
     <w:p>
@@ -5140,14 +5118,65 @@
           <w:tab w:val="num" w:pos="1134"/>
         </w:tabs>
         <w:ind w:left="709"/>
-        <w:rPr>
-          <w:lang w:val="en-US"/>
-        </w:rPr>
-      </w:pPr>
-      <w:r>
-        <w:rPr>
-          <w:lang w:val="en-US"/>
-        </w:rPr>
+      </w:pPr>
+      <w:r>
+        <w:t xml:space="preserve">A cada hora, os pulsos da geração </w:t>
+      </w:r>
+      <w:r>
+        <w:t>atual</w:t>
+      </w:r>
+      <w:r>
+        <w:t xml:space="preserve"> são processados, e </w:t>
+      </w:r>
+      <w:r>
+        <w:t xml:space="preserve">a geração </w:t>
+      </w:r>
+      <w:r>
+        <w:t>é alternada.</w:t>
+      </w:r>
+    </w:p>
+    <w:p>
+      <w:pPr>
+        <w:pStyle w:val="Ttulo3"/>
+      </w:pPr>
+      <w:bookmarkStart w:id="25" w:name="_Toc194797189"/>
+      <w:r>
+        <w:t>Disparo e Deleção:</w:t>
+      </w:r>
+      <w:bookmarkEnd w:id="25"/>
+      <w:r>
+        <w:t xml:space="preserve"> </w:t>
+      </w:r>
+    </w:p>
+    <w:p>
+      <w:pPr>
+        <w:numPr>
+          <w:ilvl w:val="1"/>
+          <w:numId w:val="15"/>
+        </w:numPr>
+        <w:tabs>
+          <w:tab w:val="clear" w:pos="1440"/>
+          <w:tab w:val="num" w:pos="1134"/>
+        </w:tabs>
+        <w:ind w:left="709"/>
+      </w:pPr>
+      <w:r>
+        <w:t>Os pulsos são enviados em lotes de 500 para o Processador &amp; Armazenador.</w:t>
+      </w:r>
+    </w:p>
+    <w:p>
+      <w:pPr>
+        <w:numPr>
+          <w:ilvl w:val="1"/>
+          <w:numId w:val="15"/>
+        </w:numPr>
+        <w:tabs>
+          <w:tab w:val="clear" w:pos="1440"/>
+          <w:tab w:val="num" w:pos="1134"/>
+        </w:tabs>
+        <w:ind w:left="709"/>
+      </w:pPr>
+      <w:r>
         <w:t>Em caso de sucesso, as chaves correspondentes são deletadas.</w:t>
       </w:r>
     </w:p>
@@ -10185,6 +10214,7 @@
   <w:style w:type="character" w:default="1" w:styleId="Fontepargpadro">
     <w:name w:val="Default Paragraph Font"/>
     <w:uiPriority w:val="1"/>
+    <w:semiHidden/>
     <w:unhideWhenUsed/>
   </w:style>
   <w:style w:type="table" w:default="1" w:styleId="Tabelanormal">

</xml_diff>

<commit_message>
feat: documentação com a nova arquitetura.
</commit_message>
<xml_diff>
--- a/docs/Detalhamento técnico.docx
+++ b/docs/Detalhamento técnico.docx
@@ -2749,19 +2749,7 @@
         <w:ind w:left="709"/>
       </w:pPr>
       <w:r>
-        <w:t xml:space="preserve">O Redis terá </w:t>
-      </w:r>
-      <w:r>
-        <w:t>réplicas</w:t>
-      </w:r>
-      <w:r>
-        <w:t xml:space="preserve"> e sentinelas para mitigação de indisponibilidade da instancia principal do </w:t>
-      </w:r>
-      <w:r>
-        <w:t>R</w:t>
-      </w:r>
-      <w:r>
-        <w:t>edis.</w:t>
+        <w:t>O Redis terá réplicas e sentinelas para mitigação de indisponibilidade da instancia principal do Redis.</w:t>
       </w:r>
     </w:p>
     <w:p>
@@ -2956,31 +2944,51 @@
         <w:ind w:left="1134"/>
       </w:pPr>
       <w:r>
+        <w:t xml:space="preserve">Processa os pulsos da geração </w:t>
+      </w:r>
+      <w:r>
+        <w:t>atual</w:t>
+      </w:r>
+      <w:r>
+        <w:t xml:space="preserve"> </w:t>
+      </w:r>
+      <w:r>
+        <w:t>e alterna</w:t>
+      </w:r>
+      <w:r>
+        <w:t xml:space="preserve"> </w:t>
+      </w:r>
+      <w:proofErr w:type="gramStart"/>
+      <w:r>
+        <w:t>no redis</w:t>
+      </w:r>
+      <w:proofErr w:type="gramEnd"/>
+      <w:r>
+        <w:t xml:space="preserve"> para quando os Workers forem atualizar a geração</w:t>
+      </w:r>
+      <w:r>
+        <w:t xml:space="preserve"> no valor </w:t>
+      </w:r>
+      <w:proofErr w:type="spellStart"/>
+      <w:r>
+        <w:t>atomic</w:t>
+      </w:r>
+      <w:proofErr w:type="spellEnd"/>
+      <w:r>
+        <w:t xml:space="preserve">, eles estejam de </w:t>
+      </w:r>
+      <w:r>
         <w:lastRenderedPageBreak/>
-        <w:t xml:space="preserve">Processa os pulsos da geração </w:t>
-      </w:r>
-      <w:r>
-        <w:t>atual</w:t>
+        <w:t>acordo</w:t>
       </w:r>
       <w:r>
         <w:t xml:space="preserve"> </w:t>
       </w:r>
       <w:r>
-        <w:t xml:space="preserve">e alterna tanto no valor </w:t>
-      </w:r>
-      <w:proofErr w:type="spellStart"/>
-      <w:r>
-        <w:t>atomic</w:t>
-      </w:r>
-      <w:proofErr w:type="spellEnd"/>
-      <w:r>
-        <w:t xml:space="preserve"> como no </w:t>
-      </w:r>
-      <w:r>
-        <w:t>R</w:t>
-      </w:r>
-      <w:r>
-        <w:t xml:space="preserve">edis para a geração seguinte </w:t>
+        <w:t>com a</w:t>
+      </w:r>
+      <w:r>
+        <w:t xml:space="preserve"> geração seguinte </w:t>
       </w:r>
       <w:r>
         <w:t xml:space="preserve">(ex.: se a geração atual é A, </w:t>
@@ -3005,7 +3013,18 @@
         <w:ind w:left="1134"/>
       </w:pPr>
       <w:r>
-        <w:t>Isso garante que novos incrementos não sejam afetados pelo processamento de pulsos antigos.</w:t>
+        <w:t>Isso garante que novos incrementos não sejam afetados pelo processamento</w:t>
+      </w:r>
+      <w:r>
+        <w:t xml:space="preserve"> pelo </w:t>
+      </w:r>
+      <w:proofErr w:type="spellStart"/>
+      <w:r>
+        <w:t>sender</w:t>
+      </w:r>
+      <w:proofErr w:type="spellEnd"/>
+      <w:r>
+        <w:t xml:space="preserve"> de pulsos antigos.</w:t>
       </w:r>
     </w:p>
     <w:p>
@@ -3233,17 +3252,14 @@
     </w:p>
     <w:p>
       <w:pPr>
-        <w:ind w:left="-142"/>
-      </w:pPr>
-      <w:r>
-        <w:rPr>
-          <w:noProof/>
-        </w:rPr>
+        <w:ind w:left="-1418"/>
+      </w:pPr>
+      <w:r>
         <w:drawing>
-          <wp:inline distT="0" distB="0" distL="0" distR="0" wp14:anchorId="11CE28AF" wp14:editId="0972D294">
-            <wp:extent cx="9134475" cy="5486701"/>
+          <wp:inline distT="0" distB="0" distL="0" distR="0" wp14:anchorId="6ED03F27" wp14:editId="26A3975D">
+            <wp:extent cx="10568950" cy="4724400"/>
             <wp:effectExtent l="0" t="0" r="0" b="0"/>
-            <wp:docPr id="1451364627" name="Imagem 1" descr="Tela de computador com fundo preto&#10;&#10;O conteúdo gerado por IA pode estar incorreto."/>
+            <wp:docPr id="1002707255" name="Gráfico 1"/>
             <wp:cNvGraphicFramePr>
               <a:graphicFrameLocks xmlns:a="http://schemas.openxmlformats.org/drawingml/2006/main" noChangeAspect="1"/>
             </wp:cNvGraphicFramePr>
@@ -3251,11 +3267,17 @@
               <a:graphicData uri="http://schemas.openxmlformats.org/drawingml/2006/picture">
                 <pic:pic xmlns:pic="http://schemas.openxmlformats.org/drawingml/2006/picture">
                   <pic:nvPicPr>
-                    <pic:cNvPr id="1451364627" name="Imagem 1" descr="Tela de computador com fundo preto&#10;&#10;O conteúdo gerado por IA pode estar incorreto."/>
+                    <pic:cNvPr id="1002707255" name=""/>
                     <pic:cNvPicPr/>
                   </pic:nvPicPr>
                   <pic:blipFill>
-                    <a:blip r:embed="rId6"/>
+                    <a:blip r:embed="rId6">
+                      <a:extLst>
+                        <a:ext uri="{96DAC541-7B7A-43D3-8B79-37D633B846F1}">
+                          <asvg:svgBlip xmlns:asvg="http://schemas.microsoft.com/office/drawing/2016/SVG/main" r:embed="rId7"/>
+                        </a:ext>
+                      </a:extLst>
+                    </a:blip>
                     <a:stretch>
                       <a:fillRect/>
                     </a:stretch>
@@ -3263,7 +3285,7 @@
                   <pic:spPr>
                     <a:xfrm>
                       <a:off x="0" y="0"/>
-                      <a:ext cx="9206625" cy="5530038"/>
+                      <a:ext cx="10577494" cy="4728219"/>
                     </a:xfrm>
                     <a:prstGeom prst="rect">
                       <a:avLst/>
@@ -3291,6 +3313,11 @@
       </w:pPr>
     </w:p>
     <w:p>
+      <w:r>
+        <w:br w:type="page"/>
+      </w:r>
+    </w:p>
+    <w:p>
       <w:pPr>
         <w:pStyle w:val="PargrafodaLista"/>
         <w:numPr>
@@ -3302,6 +3329,7 @@
         </w:tabs>
       </w:pPr>
       <w:r>
+        <w:lastRenderedPageBreak/>
         <w:t>Diagrama de classes:</w:t>
       </w:r>
     </w:p>
@@ -3323,10 +3351,10 @@
           <w:noProof/>
         </w:rPr>
         <w:drawing>
-          <wp:inline distT="0" distB="0" distL="0" distR="0" wp14:anchorId="72B0C834" wp14:editId="1FCD8510">
-            <wp:extent cx="10299042" cy="4162425"/>
-            <wp:effectExtent l="0" t="0" r="7620" b="0"/>
-            <wp:docPr id="984149269" name="Imagem 1" descr="Uma imagem contendo Texto&#10;&#10;O conteúdo gerado por IA pode estar incorreto."/>
+          <wp:inline distT="0" distB="0" distL="0" distR="0" wp14:anchorId="7019FB81" wp14:editId="22C09B8E">
+            <wp:extent cx="10404983" cy="4317023"/>
+            <wp:effectExtent l="0" t="0" r="0" b="7620"/>
+            <wp:docPr id="1214036732" name="Imagem 3"/>
             <wp:cNvGraphicFramePr>
               <a:graphicFrameLocks xmlns:a="http://schemas.openxmlformats.org/drawingml/2006/main" noChangeAspect="1"/>
             </wp:cNvGraphicFramePr>
@@ -3334,23 +3362,36 @@
               <a:graphicData uri="http://schemas.openxmlformats.org/drawingml/2006/picture">
                 <pic:pic xmlns:pic="http://schemas.openxmlformats.org/drawingml/2006/picture">
                   <pic:nvPicPr>
-                    <pic:cNvPr id="984149269" name="Imagem 1" descr="Uma imagem contendo Texto&#10;&#10;O conteúdo gerado por IA pode estar incorreto."/>
-                    <pic:cNvPicPr/>
+                    <pic:cNvPr id="0" name="Picture 2"/>
+                    <pic:cNvPicPr>
+                      <a:picLocks noChangeAspect="1" noChangeArrowheads="1"/>
+                    </pic:cNvPicPr>
                   </pic:nvPicPr>
                   <pic:blipFill>
-                    <a:blip r:embed="rId7"/>
+                    <a:blip r:embed="rId8">
+                      <a:extLst>
+                        <a:ext uri="{28A0092B-C50C-407E-A947-70E740481C1C}">
+                          <a14:useLocalDpi xmlns:a14="http://schemas.microsoft.com/office/drawing/2010/main" val="0"/>
+                        </a:ext>
+                      </a:extLst>
+                    </a:blip>
+                    <a:srcRect/>
                     <a:stretch>
                       <a:fillRect/>
                     </a:stretch>
                   </pic:blipFill>
-                  <pic:spPr>
+                  <pic:spPr bwMode="auto">
                     <a:xfrm>
                       <a:off x="0" y="0"/>
-                      <a:ext cx="10339904" cy="4178940"/>
+                      <a:ext cx="10515779" cy="4362992"/>
                     </a:xfrm>
                     <a:prstGeom prst="rect">
                       <a:avLst/>
                     </a:prstGeom>
+                    <a:noFill/>
+                    <a:ln>
+                      <a:noFill/>
+                    </a:ln>
                   </pic:spPr>
                 </pic:pic>
               </a:graphicData>
@@ -3360,6 +3401,87 @@
       </w:r>
       <w:r>
         <w:br/>
+      </w:r>
+    </w:p>
+    <w:p>
+      <w:pPr>
+        <w:pStyle w:val="PargrafodaLista"/>
+        <w:numPr>
+          <w:ilvl w:val="0"/>
+          <w:numId w:val="29"/>
+        </w:numPr>
+      </w:pPr>
+      <w:r>
+        <w:lastRenderedPageBreak/>
+        <w:t>Diagrama de fluxo</w:t>
+      </w:r>
+    </w:p>
+    <w:p>
+      <w:pPr>
+        <w:pStyle w:val="PargrafodaLista"/>
+        <w:ind w:left="709"/>
+        <w:sectPr>
+          <w:pgSz w:w="16838" w:h="11906" w:orient="landscape"/>
+          <w:pgMar w:top="425" w:right="1418" w:bottom="1701" w:left="1418" w:header="709" w:footer="709" w:gutter="0"/>
+          <w:cols w:space="708"/>
+          <w:docGrid w:linePitch="360"/>
+        </w:sectPr>
+      </w:pPr>
+      <w:r>
+        <w:br/>
+      </w:r>
+      <w:r>
+        <w:rPr>
+          <w:noProof/>
+        </w:rPr>
+        <w:drawing>
+          <wp:inline distT="0" distB="0" distL="0" distR="0" wp14:anchorId="6D7C627A" wp14:editId="02C9C242">
+            <wp:extent cx="8080130" cy="5741842"/>
+            <wp:effectExtent l="0" t="0" r="0" b="0"/>
+            <wp:docPr id="457237702" name="Imagem 2" descr="Diagrama&#10;&#10;O conteúdo gerado por IA pode estar incorreto."/>
+            <wp:cNvGraphicFramePr>
+              <a:graphicFrameLocks xmlns:a="http://schemas.openxmlformats.org/drawingml/2006/main" noChangeAspect="1"/>
+            </wp:cNvGraphicFramePr>
+            <a:graphic xmlns:a="http://schemas.openxmlformats.org/drawingml/2006/main">
+              <a:graphicData uri="http://schemas.openxmlformats.org/drawingml/2006/picture">
+                <pic:pic xmlns:pic="http://schemas.openxmlformats.org/drawingml/2006/picture">
+                  <pic:nvPicPr>
+                    <pic:cNvPr id="457237702" name="Imagem 2" descr="Diagrama&#10;&#10;O conteúdo gerado por IA pode estar incorreto."/>
+                    <pic:cNvPicPr>
+                      <a:picLocks noChangeAspect="1" noChangeArrowheads="1"/>
+                    </pic:cNvPicPr>
+                  </pic:nvPicPr>
+                  <pic:blipFill>
+                    <a:blip r:embed="rId9" cstate="print">
+                      <a:extLst>
+                        <a:ext uri="{28A0092B-C50C-407E-A947-70E740481C1C}">
+                          <a14:useLocalDpi xmlns:a14="http://schemas.microsoft.com/office/drawing/2010/main" val="0"/>
+                        </a:ext>
+                      </a:extLst>
+                    </a:blip>
+                    <a:srcRect/>
+                    <a:stretch>
+                      <a:fillRect/>
+                    </a:stretch>
+                  </pic:blipFill>
+                  <pic:spPr bwMode="auto">
+                    <a:xfrm>
+                      <a:off x="0" y="0"/>
+                      <a:ext cx="8102933" cy="5758046"/>
+                    </a:xfrm>
+                    <a:prstGeom prst="rect">
+                      <a:avLst/>
+                    </a:prstGeom>
+                    <a:noFill/>
+                    <a:ln>
+                      <a:noFill/>
+                    </a:ln>
+                  </pic:spPr>
+                </pic:pic>
+              </a:graphicData>
+            </a:graphic>
+          </wp:inline>
+        </w:drawing>
       </w:r>
     </w:p>
     <w:p>
@@ -3384,21 +3506,14 @@
         <w:br/>
       </w:r>
       <w:r>
-        <w:br/>
-      </w:r>
-      <w:r>
         <w:rPr>
-          <w:rFonts w:asciiTheme="majorHAnsi" w:eastAsiaTheme="majorEastAsia" w:hAnsiTheme="majorHAnsi" w:cstheme="majorBidi"/>
           <w:noProof/>
-          <w:color w:val="0F4761" w:themeColor="accent1" w:themeShade="BF"/>
-          <w:sz w:val="32"/>
-          <w:szCs w:val="32"/>
         </w:rPr>
         <w:drawing>
-          <wp:inline distT="0" distB="0" distL="0" distR="0" wp14:anchorId="708E986D" wp14:editId="297A8962">
-            <wp:extent cx="2176145" cy="6209665"/>
-            <wp:effectExtent l="0" t="0" r="0" b="635"/>
-            <wp:docPr id="1127722473" name="Imagem 1" descr="Diagrama&#10;&#10;O conteúdo gerado por IA pode estar incorreto."/>
+          <wp:inline distT="0" distB="0" distL="0" distR="0" wp14:anchorId="0D955699" wp14:editId="3C5A929A">
+            <wp:extent cx="2066192" cy="8807922"/>
+            <wp:effectExtent l="0" t="0" r="0" b="0"/>
+            <wp:docPr id="1413549428" name="Imagem 4"/>
             <wp:cNvGraphicFramePr>
               <a:graphicFrameLocks xmlns:a="http://schemas.openxmlformats.org/drawingml/2006/main" noChangeAspect="1"/>
             </wp:cNvGraphicFramePr>
@@ -3406,23 +3521,36 @@
               <a:graphicData uri="http://schemas.openxmlformats.org/drawingml/2006/picture">
                 <pic:pic xmlns:pic="http://schemas.openxmlformats.org/drawingml/2006/picture">
                   <pic:nvPicPr>
-                    <pic:cNvPr id="1127722473" name="Imagem 1" descr="Diagrama&#10;&#10;O conteúdo gerado por IA pode estar incorreto."/>
-                    <pic:cNvPicPr/>
+                    <pic:cNvPr id="0" name="Picture 3"/>
+                    <pic:cNvPicPr>
+                      <a:picLocks noChangeAspect="1" noChangeArrowheads="1"/>
+                    </pic:cNvPicPr>
                   </pic:nvPicPr>
                   <pic:blipFill>
-                    <a:blip r:embed="rId8"/>
+                    <a:blip r:embed="rId10" cstate="print">
+                      <a:extLst>
+                        <a:ext uri="{28A0092B-C50C-407E-A947-70E740481C1C}">
+                          <a14:useLocalDpi xmlns:a14="http://schemas.microsoft.com/office/drawing/2010/main" val="0"/>
+                        </a:ext>
+                      </a:extLst>
+                    </a:blip>
+                    <a:srcRect/>
                     <a:stretch>
                       <a:fillRect/>
                     </a:stretch>
                   </pic:blipFill>
-                  <pic:spPr>
+                  <pic:spPr bwMode="auto">
                     <a:xfrm>
                       <a:off x="0" y="0"/>
-                      <a:ext cx="2176145" cy="6209665"/>
+                      <a:ext cx="2095912" cy="8934614"/>
                     </a:xfrm>
                     <a:prstGeom prst="rect">
                       <a:avLst/>
                     </a:prstGeom>
+                    <a:noFill/>
+                    <a:ln>
+                      <a:noFill/>
+                    </a:ln>
                   </pic:spPr>
                 </pic:pic>
               </a:graphicData>
@@ -3430,72 +3558,8 @@
           </wp:inline>
         </w:drawing>
       </w:r>
-    </w:p>
-    <w:p>
-      <w:pPr>
-        <w:pStyle w:val="PargrafodaLista"/>
-        <w:numPr>
-          <w:ilvl w:val="0"/>
-          <w:numId w:val="29"/>
-        </w:numPr>
-      </w:pPr>
-      <w:r>
-        <w:lastRenderedPageBreak/>
-        <w:t>Diagrama de fluxo</w:t>
-      </w:r>
-    </w:p>
-    <w:p>
-      <w:pPr>
-        <w:pStyle w:val="PargrafodaLista"/>
-        <w:sectPr>
-          <w:pgSz w:w="11906" w:h="16838"/>
-          <w:pgMar w:top="1418" w:right="1701" w:bottom="1418" w:left="425" w:header="709" w:footer="709" w:gutter="0"/>
-          <w:cols w:space="708"/>
-          <w:docGrid w:linePitch="360"/>
-        </w:sectPr>
-      </w:pPr>
       <w:r>
         <w:br/>
-      </w:r>
-      <w:r>
-        <w:rPr>
-          <w:noProof/>
-        </w:rPr>
-        <w:drawing>
-          <wp:inline distT="0" distB="0" distL="0" distR="0" wp14:anchorId="63B16F81" wp14:editId="290F92B6">
-            <wp:extent cx="4863465" cy="6209665"/>
-            <wp:effectExtent l="0" t="0" r="0" b="635"/>
-            <wp:docPr id="1304906364" name="Imagem 1" descr="Diagrama&#10;&#10;O conteúdo gerado por IA pode estar incorreto."/>
-            <wp:cNvGraphicFramePr>
-              <a:graphicFrameLocks xmlns:a="http://schemas.openxmlformats.org/drawingml/2006/main" noChangeAspect="1"/>
-            </wp:cNvGraphicFramePr>
-            <a:graphic xmlns:a="http://schemas.openxmlformats.org/drawingml/2006/main">
-              <a:graphicData uri="http://schemas.openxmlformats.org/drawingml/2006/picture">
-                <pic:pic xmlns:pic="http://schemas.openxmlformats.org/drawingml/2006/picture">
-                  <pic:nvPicPr>
-                    <pic:cNvPr id="1304906364" name="Imagem 1" descr="Diagrama&#10;&#10;O conteúdo gerado por IA pode estar incorreto."/>
-                    <pic:cNvPicPr/>
-                  </pic:nvPicPr>
-                  <pic:blipFill>
-                    <a:blip r:embed="rId9"/>
-                    <a:stretch>
-                      <a:fillRect/>
-                    </a:stretch>
-                  </pic:blipFill>
-                  <pic:spPr>
-                    <a:xfrm>
-                      <a:off x="0" y="0"/>
-                      <a:ext cx="4863465" cy="6209665"/>
-                    </a:xfrm>
-                    <a:prstGeom prst="rect">
-                      <a:avLst/>
-                    </a:prstGeom>
-                  </pic:spPr>
-                </pic:pic>
-              </a:graphicData>
-            </a:graphic>
-          </wp:inline>
-        </w:drawing>
       </w:r>
     </w:p>
     <w:p>
@@ -3618,11 +3682,15 @@
       <w:r>
         <w:t xml:space="preserve">Cada pulso é armazenado no Redis com a geração atual (ex.: </w:t>
       </w:r>
-      <w:proofErr w:type="spellStart"/>
-      <w:r>
-        <w:t>pulse:tenant:product_sku:use_unity:A</w:t>
-      </w:r>
-      <w:proofErr w:type="spellEnd"/>
+      <w:r>
+        <w:t>generation:A:tenant:tenant1:sku:</w:t>
+      </w:r>
+      <w:r>
+        <w:t>SKU-</w:t>
+      </w:r>
+      <w:r>
+        <w:t>1:useUnit:KB</w:t>
+      </w:r>
       <w:r>
         <w:t>).</w:t>
       </w:r>
@@ -3699,160 +3767,31 @@
       <w:r>
         <w:t>A geração atual é alternada (ex.: de A para B).</w:t>
       </w:r>
+      <w:bookmarkStart w:id="17" w:name="_Toc194797182"/>
+    </w:p>
+    <w:p>
+      <w:pPr>
+        <w:pStyle w:val="Ttulo1"/>
+      </w:pPr>
+      <w:r>
+        <w:t xml:space="preserve">Implementação do </w:t>
+      </w:r>
+      <w:proofErr w:type="spellStart"/>
+      <w:r>
+        <w:t>Ingestor</w:t>
+      </w:r>
+      <w:bookmarkEnd w:id="17"/>
+      <w:proofErr w:type="spellEnd"/>
     </w:p>
     <w:p>
       <w:pPr>
         <w:pStyle w:val="Ttulo2"/>
       </w:pPr>
-      <w:bookmarkStart w:id="17" w:name="_Toc194797181"/>
-      <w:r>
-        <w:t>Considerações para Produção</w:t>
-      </w:r>
-      <w:bookmarkEnd w:id="17"/>
-    </w:p>
-    <w:p>
-      <w:r>
-        <w:t>Em um ambiente de produção, a arquitetura seria ajustada para maior escalabilidade e modularidade:</w:t>
-      </w:r>
-    </w:p>
-    <w:p>
-      <w:pPr>
-        <w:numPr>
-          <w:ilvl w:val="0"/>
-          <w:numId w:val="13"/>
-        </w:numPr>
-      </w:pPr>
-      <w:proofErr w:type="spellStart"/>
-      <w:r>
-        <w:t>Load</w:t>
-      </w:r>
-      <w:proofErr w:type="spellEnd"/>
-      <w:r>
-        <w:t xml:space="preserve"> </w:t>
-      </w:r>
-      <w:proofErr w:type="spellStart"/>
-      <w:r>
-        <w:t>Balancer</w:t>
-      </w:r>
-      <w:proofErr w:type="spellEnd"/>
-      <w:r>
-        <w:t xml:space="preserve">: Um </w:t>
-      </w:r>
-      <w:proofErr w:type="spellStart"/>
-      <w:r>
-        <w:t>load</w:t>
-      </w:r>
-      <w:proofErr w:type="spellEnd"/>
-      <w:r>
-        <w:t xml:space="preserve"> </w:t>
-      </w:r>
-      <w:proofErr w:type="spellStart"/>
-      <w:r>
-        <w:t>balancer</w:t>
-      </w:r>
-      <w:proofErr w:type="spellEnd"/>
-      <w:r>
-        <w:t xml:space="preserve"> seria adicionado para distribuir requisições entre múltiplas instâncias do </w:t>
-      </w:r>
-      <w:proofErr w:type="spellStart"/>
-      <w:r>
-        <w:t>Ingestor</w:t>
-      </w:r>
-      <w:proofErr w:type="spellEnd"/>
-      <w:r>
-        <w:t>.</w:t>
-      </w:r>
-    </w:p>
-    <w:p>
-      <w:pPr>
-        <w:numPr>
-          <w:ilvl w:val="0"/>
-          <w:numId w:val="13"/>
-        </w:numPr>
-      </w:pPr>
-      <w:r>
-        <w:t xml:space="preserve">Redis Central: Um Redis central com coordenação (ex.: </w:t>
-      </w:r>
-      <w:proofErr w:type="spellStart"/>
-      <w:r>
-        <w:t>lock</w:t>
-      </w:r>
-      <w:proofErr w:type="spellEnd"/>
-      <w:r>
-        <w:t xml:space="preserve"> distribuído) poderia ser usado para simplificar a operação e facilitar a agregação global.</w:t>
-      </w:r>
-    </w:p>
-    <w:p>
-      <w:pPr>
-        <w:numPr>
-          <w:ilvl w:val="0"/>
-          <w:numId w:val="13"/>
-        </w:numPr>
-      </w:pPr>
-      <w:proofErr w:type="spellStart"/>
-      <w:r>
-        <w:t>Microserviço</w:t>
-      </w:r>
-      <w:proofErr w:type="spellEnd"/>
-      <w:r>
-        <w:t xml:space="preserve"> de Disparo: A Etapa 3 (disparo e deleção) seria delegada a um </w:t>
-      </w:r>
-      <w:proofErr w:type="spellStart"/>
-      <w:r>
-        <w:t>microserviço</w:t>
-      </w:r>
-      <w:proofErr w:type="spellEnd"/>
-      <w:r>
-        <w:t xml:space="preserve"> independente (ex.: </w:t>
-      </w:r>
-      <w:proofErr w:type="spellStart"/>
-      <w:r>
-        <w:t>PulseSender</w:t>
-      </w:r>
-      <w:proofErr w:type="spellEnd"/>
-      <w:r>
-        <w:t>), permitindo desacoplamento e escalabilidade independente.</w:t>
-      </w:r>
-    </w:p>
-    <w:p/>
-    <w:p>
-      <w:pPr>
-        <w:rPr>
-          <w:rFonts w:asciiTheme="majorHAnsi" w:eastAsiaTheme="majorEastAsia" w:hAnsiTheme="majorHAnsi" w:cstheme="majorBidi"/>
-          <w:color w:val="0F4761" w:themeColor="accent1" w:themeShade="BF"/>
-          <w:sz w:val="40"/>
-          <w:szCs w:val="40"/>
-        </w:rPr>
-      </w:pPr>
-      <w:bookmarkStart w:id="18" w:name="_Toc194797182"/>
-      <w:r>
-        <w:br w:type="page"/>
-      </w:r>
-    </w:p>
-    <w:p>
-      <w:pPr>
-        <w:pStyle w:val="Ttulo1"/>
-      </w:pPr>
-      <w:r>
-        <w:lastRenderedPageBreak/>
-        <w:t xml:space="preserve">Implementação do </w:t>
-      </w:r>
-      <w:proofErr w:type="spellStart"/>
-      <w:r>
-        <w:t>Ingestor</w:t>
+      <w:bookmarkStart w:id="18" w:name="_Toc194797183"/>
+      <w:r>
+        <w:t>Estrutura do Código</w:t>
       </w:r>
       <w:bookmarkEnd w:id="18"/>
-      <w:proofErr w:type="spellEnd"/>
-    </w:p>
-    <w:p>
-      <w:pPr>
-        <w:pStyle w:val="Ttulo2"/>
-      </w:pPr>
-      <w:bookmarkStart w:id="19" w:name="_Toc194797183"/>
-      <w:r>
-        <w:t>Estrutura do Código</w:t>
-      </w:r>
-      <w:bookmarkEnd w:id="19"/>
     </w:p>
     <w:p>
       <w:r>
@@ -4059,7 +3998,95 @@
           <w:b/>
           <w:bCs/>
         </w:rPr>
-        <w:t>grafana-provisioning</w:t>
+        <w:t>cmd</w:t>
+      </w:r>
+      <w:proofErr w:type="spellEnd"/>
+      <w:r>
+        <w:rPr>
+          <w:b/>
+          <w:bCs/>
+        </w:rPr>
+        <w:t>/</w:t>
+      </w:r>
+      <w:proofErr w:type="spellStart"/>
+      <w:r>
+        <w:rPr>
+          <w:b/>
+          <w:bCs/>
+        </w:rPr>
+        <w:t>sender</w:t>
+      </w:r>
+      <w:proofErr w:type="spellEnd"/>
+      <w:r>
+        <w:rPr>
+          <w:b/>
+          <w:bCs/>
+        </w:rPr>
+        <w:t>/</w:t>
+      </w:r>
+      <w:proofErr w:type="spellStart"/>
+      <w:proofErr w:type="gramStart"/>
+      <w:r>
+        <w:rPr>
+          <w:b/>
+          <w:bCs/>
+        </w:rPr>
+        <w:t>main.go</w:t>
+      </w:r>
+      <w:proofErr w:type="spellEnd"/>
+      <w:proofErr w:type="gramEnd"/>
+      <w:r>
+        <w:rPr>
+          <w:b/>
+          <w:bCs/>
+        </w:rPr>
+        <w:t>:</w:t>
+      </w:r>
+      <w:r>
+        <w:t xml:space="preserve"> Ponto de entrada do </w:t>
+      </w:r>
+      <w:proofErr w:type="spellStart"/>
+      <w:r>
+        <w:t>pulse</w:t>
+      </w:r>
+      <w:r>
+        <w:t>Sender</w:t>
+      </w:r>
+      <w:proofErr w:type="spellEnd"/>
+      <w:r>
+        <w:t xml:space="preserve">, usado para simular o envio de pulsos. </w:t>
+      </w:r>
+    </w:p>
+    <w:p>
+      <w:pPr>
+        <w:numPr>
+          <w:ilvl w:val="0"/>
+          <w:numId w:val="13"/>
+        </w:numPr>
+      </w:pPr>
+      <w:proofErr w:type="spellStart"/>
+      <w:r>
+        <w:rPr>
+          <w:b/>
+          <w:bCs/>
+        </w:rPr>
+        <w:t>internal</w:t>
+      </w:r>
+      <w:proofErr w:type="spellEnd"/>
+      <w:r>
+        <w:rPr>
+          <w:b/>
+          <w:bCs/>
+        </w:rPr>
+        <w:t>/</w:t>
+      </w:r>
+      <w:proofErr w:type="spellStart"/>
+      <w:r>
+        <w:rPr>
+          <w:b/>
+          <w:bCs/>
+        </w:rPr>
+        <w:t>clients</w:t>
       </w:r>
       <w:proofErr w:type="spellEnd"/>
       <w:r>
@@ -4070,23 +4097,15 @@
         <w:t>/:</w:t>
       </w:r>
       <w:r>
-        <w:t xml:space="preserve"> Configurações de provisionamento do </w:t>
+        <w:t xml:space="preserve"> Utilitários para HTTP, </w:t>
       </w:r>
       <w:proofErr w:type="spellStart"/>
       <w:r>
-        <w:t>Grafana</w:t>
+        <w:t>logging</w:t>
       </w:r>
       <w:proofErr w:type="spellEnd"/>
       <w:r>
-        <w:t xml:space="preserve"> (ex.: </w:t>
-      </w:r>
-      <w:proofErr w:type="spellStart"/>
-      <w:r>
-        <w:t>datasources</w:t>
-      </w:r>
-      <w:proofErr w:type="spellEnd"/>
-      <w:r>
-        <w:t xml:space="preserve">, dashboards). </w:t>
+        <w:t xml:space="preserve"> e Redis. </w:t>
       </w:r>
     </w:p>
     <w:p>
@@ -4110,119 +4129,18 @@
           <w:b/>
           <w:bCs/>
         </w:rPr>
-        <w:t>/</w:t>
+        <w:t>/pulse/:</w:t>
+      </w:r>
+      <w:r>
+        <w:t xml:space="preserve"> Lógica do </w:t>
       </w:r>
       <w:proofErr w:type="spellStart"/>
       <w:r>
-        <w:rPr>
-          <w:b/>
-          <w:bCs/>
-        </w:rPr>
-        <w:t>clients</w:t>
+        <w:t>Ingestor</w:t>
       </w:r>
       <w:proofErr w:type="spellEnd"/>
       <w:r>
-        <w:rPr>
-          <w:b/>
-          <w:bCs/>
-        </w:rPr>
-        <w:t>/:</w:t>
-      </w:r>
-      <w:r>
-        <w:t xml:space="preserve"> Utilitários para HTTP, </w:t>
-      </w:r>
-      <w:proofErr w:type="spellStart"/>
-      <w:r>
-        <w:t>logging</w:t>
-      </w:r>
-      <w:proofErr w:type="spellEnd"/>
-      <w:r>
-        <w:t xml:space="preserve"> e Redis. </w:t>
-      </w:r>
-    </w:p>
-    <w:p>
-      <w:pPr>
-        <w:numPr>
-          <w:ilvl w:val="0"/>
-          <w:numId w:val="13"/>
-        </w:numPr>
-        <w:tabs>
-          <w:tab w:val="clear" w:pos="720"/>
-          <w:tab w:val="num" w:pos="426"/>
-        </w:tabs>
-        <w:ind w:left="1276"/>
-      </w:pPr>
-      <w:proofErr w:type="spellStart"/>
-      <w:proofErr w:type="gramStart"/>
-      <w:r>
-        <w:t>http.go</w:t>
-      </w:r>
-      <w:proofErr w:type="spellEnd"/>
-      <w:proofErr w:type="gramEnd"/>
-      <w:r>
-        <w:t>: Cliente HTTP para envio de pulsos.</w:t>
-      </w:r>
-    </w:p>
-    <w:p>
-      <w:pPr>
-        <w:numPr>
-          <w:ilvl w:val="0"/>
-          <w:numId w:val="13"/>
-        </w:numPr>
-        <w:tabs>
-          <w:tab w:val="clear" w:pos="720"/>
-          <w:tab w:val="num" w:pos="426"/>
-        </w:tabs>
-        <w:ind w:left="1276"/>
-      </w:pPr>
-      <w:proofErr w:type="spellStart"/>
-      <w:proofErr w:type="gramStart"/>
-      <w:r>
-        <w:t>log.go</w:t>
-      </w:r>
-      <w:proofErr w:type="spellEnd"/>
-      <w:proofErr w:type="gramEnd"/>
-      <w:r>
-        <w:t xml:space="preserve">: Configuração do </w:t>
-      </w:r>
-      <w:proofErr w:type="spellStart"/>
-      <w:r>
-        <w:t>logging</w:t>
-      </w:r>
-      <w:proofErr w:type="spellEnd"/>
-      <w:r>
-        <w:t xml:space="preserve"> com </w:t>
-      </w:r>
-      <w:proofErr w:type="spellStart"/>
-      <w:r>
-        <w:t>Zerolog</w:t>
-      </w:r>
-      <w:proofErr w:type="spellEnd"/>
-      <w:r>
-        <w:t>.</w:t>
-      </w:r>
-    </w:p>
-    <w:p>
-      <w:pPr>
-        <w:numPr>
-          <w:ilvl w:val="0"/>
-          <w:numId w:val="13"/>
-        </w:numPr>
-        <w:tabs>
-          <w:tab w:val="clear" w:pos="720"/>
-          <w:tab w:val="num" w:pos="426"/>
-        </w:tabs>
-        <w:ind w:left="1276"/>
-      </w:pPr>
-      <w:proofErr w:type="spellStart"/>
-      <w:proofErr w:type="gramStart"/>
-      <w:r>
-        <w:t>redis.go</w:t>
-      </w:r>
-      <w:proofErr w:type="spellEnd"/>
-      <w:proofErr w:type="gramEnd"/>
-      <w:r>
-        <w:t>: Cliente Redis para persistência e agregação.</w:t>
+        <w:t xml:space="preserve">. </w:t>
       </w:r>
     </w:p>
     <w:p>
@@ -4246,135 +4164,6 @@
           <w:b/>
           <w:bCs/>
         </w:rPr>
-        <w:t>/pulse/:</w:t>
-      </w:r>
-      <w:r>
-        <w:t xml:space="preserve"> Lógica do </w:t>
-      </w:r>
-      <w:proofErr w:type="spellStart"/>
-      <w:r>
-        <w:t>Ingestor</w:t>
-      </w:r>
-      <w:proofErr w:type="spellEnd"/>
-      <w:r>
-        <w:t xml:space="preserve">. </w:t>
-      </w:r>
-    </w:p>
-    <w:p>
-      <w:pPr>
-        <w:numPr>
-          <w:ilvl w:val="0"/>
-          <w:numId w:val="13"/>
-        </w:numPr>
-        <w:tabs>
-          <w:tab w:val="clear" w:pos="720"/>
-          <w:tab w:val="num" w:pos="426"/>
-        </w:tabs>
-        <w:ind w:left="1276"/>
-      </w:pPr>
-      <w:proofErr w:type="spellStart"/>
-      <w:proofErr w:type="gramStart"/>
-      <w:r>
-        <w:t>domain.go</w:t>
-      </w:r>
-      <w:proofErr w:type="spellEnd"/>
-      <w:proofErr w:type="gramEnd"/>
-      <w:r>
-        <w:t>: Definição da estrutura de um pulso.</w:t>
-      </w:r>
-    </w:p>
-    <w:p>
-      <w:pPr>
-        <w:numPr>
-          <w:ilvl w:val="0"/>
-          <w:numId w:val="13"/>
-        </w:numPr>
-        <w:tabs>
-          <w:tab w:val="clear" w:pos="720"/>
-          <w:tab w:val="num" w:pos="426"/>
-        </w:tabs>
-        <w:ind w:left="1276"/>
-        <w:rPr>
-          <w:lang w:val="en-US"/>
-        </w:rPr>
-      </w:pPr>
-      <w:proofErr w:type="spellStart"/>
-      <w:proofErr w:type="gramStart"/>
-      <w:r>
-        <w:rPr>
-          <w:lang w:val="en-US"/>
-        </w:rPr>
-        <w:t>handler.go</w:t>
-      </w:r>
-      <w:proofErr w:type="spellEnd"/>
-      <w:proofErr w:type="gramEnd"/>
-      <w:r>
-        <w:rPr>
-          <w:lang w:val="en-US"/>
-        </w:rPr>
-        <w:t>: Handler HTTP para o endpoint /ingest.</w:t>
-      </w:r>
-    </w:p>
-    <w:p>
-      <w:pPr>
-        <w:numPr>
-          <w:ilvl w:val="0"/>
-          <w:numId w:val="13"/>
-        </w:numPr>
-        <w:tabs>
-          <w:tab w:val="clear" w:pos="720"/>
-          <w:tab w:val="num" w:pos="426"/>
-        </w:tabs>
-        <w:ind w:left="1276"/>
-      </w:pPr>
-      <w:proofErr w:type="spellStart"/>
-      <w:proofErr w:type="gramStart"/>
-      <w:r>
-        <w:t>service.go</w:t>
-      </w:r>
-      <w:proofErr w:type="spellEnd"/>
-      <w:proofErr w:type="gramEnd"/>
-      <w:r>
-        <w:t xml:space="preserve">: Lógica do </w:t>
-      </w:r>
-      <w:proofErr w:type="spellStart"/>
-      <w:r>
-        <w:t>Ingestor</w:t>
-      </w:r>
-      <w:proofErr w:type="spellEnd"/>
-      <w:r>
-        <w:t xml:space="preserve"> (canal, </w:t>
-      </w:r>
-      <w:proofErr w:type="spellStart"/>
-      <w:r>
-        <w:t>workers</w:t>
-      </w:r>
-      <w:proofErr w:type="spellEnd"/>
-      <w:r>
-        <w:t>, disparo).</w:t>
-      </w:r>
-    </w:p>
-    <w:p>
-      <w:pPr>
-        <w:numPr>
-          <w:ilvl w:val="0"/>
-          <w:numId w:val="13"/>
-        </w:numPr>
-      </w:pPr>
-      <w:proofErr w:type="spellStart"/>
-      <w:r>
-        <w:rPr>
-          <w:b/>
-          <w:bCs/>
-        </w:rPr>
-        <w:t>internal</w:t>
-      </w:r>
-      <w:proofErr w:type="spellEnd"/>
-      <w:r>
-        <w:rPr>
-          <w:b/>
-          <w:bCs/>
-        </w:rPr>
         <w:t>/</w:t>
       </w:r>
       <w:proofErr w:type="spellStart"/>
@@ -4411,60 +4200,6 @@
           <w:ilvl w:val="0"/>
           <w:numId w:val="13"/>
         </w:numPr>
-        <w:tabs>
-          <w:tab w:val="clear" w:pos="720"/>
-          <w:tab w:val="num" w:pos="426"/>
-        </w:tabs>
-        <w:ind w:left="1276"/>
-      </w:pPr>
-      <w:proofErr w:type="spellStart"/>
-      <w:proofErr w:type="gramStart"/>
-      <w:r>
-        <w:t>generator.go</w:t>
-      </w:r>
-      <w:proofErr w:type="spellEnd"/>
-      <w:proofErr w:type="gramEnd"/>
-      <w:r>
-        <w:t>: Geração de pulsos simulados.</w:t>
-      </w:r>
-    </w:p>
-    <w:p>
-      <w:pPr>
-        <w:numPr>
-          <w:ilvl w:val="0"/>
-          <w:numId w:val="13"/>
-        </w:numPr>
-        <w:tabs>
-          <w:tab w:val="clear" w:pos="720"/>
-          <w:tab w:val="num" w:pos="426"/>
-        </w:tabs>
-        <w:ind w:left="1276"/>
-      </w:pPr>
-      <w:proofErr w:type="spellStart"/>
-      <w:proofErr w:type="gramStart"/>
-      <w:r>
-        <w:t>service.go</w:t>
-      </w:r>
-      <w:proofErr w:type="spellEnd"/>
-      <w:proofErr w:type="gramEnd"/>
-      <w:r>
-        <w:t xml:space="preserve">: Lógica do </w:t>
-      </w:r>
-      <w:proofErr w:type="spellStart"/>
-      <w:r>
-        <w:t>pulseProducer</w:t>
-      </w:r>
-      <w:proofErr w:type="spellEnd"/>
-      <w:r>
-        <w:t xml:space="preserve"> (envio assíncrono de pulsos).</w:t>
-      </w:r>
-    </w:p>
-    <w:p>
-      <w:pPr>
-        <w:numPr>
-          <w:ilvl w:val="0"/>
-          <w:numId w:val="13"/>
-        </w:numPr>
       </w:pPr>
       <w:r>
         <w:rPr>
@@ -4483,78 +4218,6 @@
           <w:ilvl w:val="0"/>
           <w:numId w:val="13"/>
         </w:numPr>
-        <w:tabs>
-          <w:tab w:val="clear" w:pos="720"/>
-          <w:tab w:val="num" w:pos="426"/>
-        </w:tabs>
-        <w:ind w:left="1276"/>
-      </w:pPr>
-      <w:r>
-        <w:t xml:space="preserve">log_ingestor.log: Logs do </w:t>
-      </w:r>
-      <w:proofErr w:type="spellStart"/>
-      <w:r>
-        <w:t>Ingestor</w:t>
-      </w:r>
-      <w:proofErr w:type="spellEnd"/>
-      <w:r>
-        <w:t>.</w:t>
-      </w:r>
-    </w:p>
-    <w:p>
-      <w:pPr>
-        <w:numPr>
-          <w:ilvl w:val="0"/>
-          <w:numId w:val="13"/>
-        </w:numPr>
-        <w:tabs>
-          <w:tab w:val="clear" w:pos="720"/>
-          <w:tab w:val="num" w:pos="426"/>
-        </w:tabs>
-        <w:ind w:left="1276"/>
-        <w:rPr>
-          <w:lang w:val="en-US"/>
-        </w:rPr>
-      </w:pPr>
-      <w:r>
-        <w:rPr>
-          <w:lang w:val="en-US"/>
-        </w:rPr>
-        <w:t>log_</w:t>
-      </w:r>
-      <w:r>
-        <w:rPr>
-          <w:lang w:val="en-US"/>
-        </w:rPr>
-        <w:t>producer</w:t>
-      </w:r>
-      <w:r>
-        <w:rPr>
-          <w:lang w:val="en-US"/>
-        </w:rPr>
-        <w:t xml:space="preserve">.log: Logs do </w:t>
-      </w:r>
-      <w:proofErr w:type="spellStart"/>
-      <w:r>
-        <w:rPr>
-          <w:lang w:val="en-US"/>
-        </w:rPr>
-        <w:t>pulseProducer</w:t>
-      </w:r>
-      <w:proofErr w:type="spellEnd"/>
-      <w:r>
-        <w:rPr>
-          <w:lang w:val="en-US"/>
-        </w:rPr>
-        <w:t>.</w:t>
-      </w:r>
-    </w:p>
-    <w:p>
-      <w:pPr>
-        <w:numPr>
-          <w:ilvl w:val="0"/>
-          <w:numId w:val="13"/>
-        </w:numPr>
       </w:pPr>
       <w:r>
         <w:rPr>
@@ -4585,15 +4248,122 @@
     </w:p>
     <w:p>
       <w:pPr>
+        <w:pStyle w:val="Ttulo2"/>
+      </w:pPr>
+      <w:bookmarkStart w:id="19" w:name="_Toc194797184"/>
+      <w:r>
+        <w:lastRenderedPageBreak/>
+        <w:t>Funcionalidades Implementadas</w:t>
+      </w:r>
+      <w:bookmarkEnd w:id="19"/>
+    </w:p>
+    <w:p>
+      <w:pPr>
+        <w:pStyle w:val="Ttulo3"/>
+      </w:pPr>
+      <w:bookmarkStart w:id="20" w:name="_Toc194797185"/>
+      <w:r>
+        <w:t>Infraestrutura</w:t>
+      </w:r>
+      <w:r>
+        <w:t>:</w:t>
+      </w:r>
+      <w:bookmarkEnd w:id="20"/>
+      <w:r>
+        <w:t xml:space="preserve"> </w:t>
+      </w:r>
+    </w:p>
+    <w:p>
+      <w:pPr>
         <w:numPr>
-          <w:ilvl w:val="0"/>
-          <w:numId w:val="13"/>
+          <w:ilvl w:val="1"/>
+          <w:numId w:val="15"/>
         </w:numPr>
         <w:tabs>
-          <w:tab w:val="clear" w:pos="720"/>
-          <w:tab w:val="num" w:pos="426"/>
-        </w:tabs>
-        <w:ind w:left="1276"/>
+          <w:tab w:val="clear" w:pos="1440"/>
+          <w:tab w:val="num" w:pos="1134"/>
+        </w:tabs>
+        <w:ind w:left="709"/>
+      </w:pPr>
+      <w:r>
+        <w:t>Nginx para fazer o balanceamento entre as instancias definidas</w:t>
+      </w:r>
+    </w:p>
+    <w:p>
+      <w:pPr>
+        <w:numPr>
+          <w:ilvl w:val="1"/>
+          <w:numId w:val="15"/>
+        </w:numPr>
+        <w:tabs>
+          <w:tab w:val="clear" w:pos="1440"/>
+          <w:tab w:val="num" w:pos="1134"/>
+        </w:tabs>
+        <w:ind w:left="709"/>
+      </w:pPr>
+      <w:r>
+        <w:t>Redis com 1 réplica e 3 sentinelas</w:t>
+      </w:r>
+    </w:p>
+    <w:p>
+      <w:pPr>
+        <w:numPr>
+          <w:ilvl w:val="1"/>
+          <w:numId w:val="15"/>
+        </w:numPr>
+        <w:tabs>
+          <w:tab w:val="clear" w:pos="1440"/>
+          <w:tab w:val="num" w:pos="1134"/>
+        </w:tabs>
+        <w:ind w:left="709"/>
+      </w:pPr>
+      <w:r>
+        <w:t>Serviço para processamento (</w:t>
+      </w:r>
+      <w:proofErr w:type="spellStart"/>
+      <w:r>
+        <w:t>Ingestor</w:t>
+      </w:r>
+      <w:proofErr w:type="spellEnd"/>
+      <w:r>
+        <w:t>)</w:t>
+      </w:r>
+    </w:p>
+    <w:p>
+      <w:pPr>
+        <w:numPr>
+          <w:ilvl w:val="1"/>
+          <w:numId w:val="15"/>
+        </w:numPr>
+        <w:tabs>
+          <w:tab w:val="clear" w:pos="1440"/>
+          <w:tab w:val="num" w:pos="1134"/>
+        </w:tabs>
+        <w:ind w:left="709"/>
+      </w:pPr>
+      <w:r>
+        <w:t>Serviço para disparo e deleção (Sender)</w:t>
+      </w:r>
+    </w:p>
+    <w:p>
+      <w:pPr>
+        <w:pStyle w:val="Ttulo3"/>
+      </w:pPr>
+      <w:r>
+        <w:t xml:space="preserve">API de Ingestão: </w:t>
+      </w:r>
+    </w:p>
+    <w:p>
+      <w:pPr>
+        <w:numPr>
+          <w:ilvl w:val="1"/>
+          <w:numId w:val="15"/>
+        </w:numPr>
+        <w:tabs>
+          <w:tab w:val="clear" w:pos="1440"/>
+          <w:tab w:val="num" w:pos="1134"/>
+        </w:tabs>
+        <w:ind w:left="709"/>
         <w:rPr>
           <w:lang w:val="en-US"/>
         </w:rPr>
@@ -4602,40 +4372,14 @@
         <w:rPr>
           <w:lang w:val="en-US"/>
         </w:rPr>
-        <w:t>run_producer</w:t>
-      </w:r>
+        <w:t xml:space="preserve">Endpoint POST /ingest </w:t>
+      </w:r>
+      <w:proofErr w:type="spellStart"/>
       <w:r>
         <w:rPr>
           <w:lang w:val="en-US"/>
         </w:rPr>
-        <w:t>-docker</w:t>
-      </w:r>
-      <w:r>
-        <w:rPr>
-          <w:lang w:val="en-US"/>
-        </w:rPr>
-        <w:t xml:space="preserve">.ps1: Script PowerShell para </w:t>
-      </w:r>
-      <w:proofErr w:type="spellStart"/>
-      <w:r>
-        <w:rPr>
-          <w:lang w:val="en-US"/>
-        </w:rPr>
-        <w:t>executar</w:t>
-      </w:r>
-      <w:proofErr w:type="spellEnd"/>
-      <w:r>
-        <w:rPr>
-          <w:lang w:val="en-US"/>
-        </w:rPr>
-        <w:t xml:space="preserve"> o </w:t>
-      </w:r>
-      <w:proofErr w:type="spellStart"/>
-      <w:r>
-        <w:rPr>
-          <w:lang w:val="en-US"/>
-        </w:rPr>
-        <w:t>pulseProducer</w:t>
+        <w:t>recebe</w:t>
       </w:r>
       <w:proofErr w:type="spellEnd"/>
       <w:r>
@@ -4644,115 +4388,33 @@
         </w:rPr>
         <w:t xml:space="preserve"> </w:t>
       </w:r>
+      <w:proofErr w:type="spellStart"/>
       <w:r>
         <w:rPr>
           <w:lang w:val="en-US"/>
         </w:rPr>
-        <w:t xml:space="preserve">via docker </w:t>
-      </w:r>
+        <w:t>pulsos</w:t>
+      </w:r>
+      <w:proofErr w:type="spellEnd"/>
       <w:r>
         <w:rPr>
           <w:lang w:val="en-US"/>
         </w:rPr>
-        <w:t>(Windows).</w:t>
-      </w:r>
-    </w:p>
-    <w:p>
-      <w:pPr>
-        <w:numPr>
-          <w:ilvl w:val="0"/>
-          <w:numId w:val="13"/>
-        </w:numPr>
-        <w:tabs>
-          <w:tab w:val="clear" w:pos="720"/>
-          <w:tab w:val="num" w:pos="426"/>
-        </w:tabs>
-        <w:ind w:left="1276"/>
+        <w:t xml:space="preserve"> no </w:t>
+      </w:r>
+      <w:proofErr w:type="spellStart"/>
+      <w:r>
         <w:rPr>
           <w:lang w:val="en-US"/>
         </w:rPr>
-      </w:pPr>
+        <w:t>formato</w:t>
+      </w:r>
+      <w:proofErr w:type="spellEnd"/>
       <w:r>
         <w:rPr>
           <w:lang w:val="en-US"/>
         </w:rPr>
-        <w:lastRenderedPageBreak/>
-        <w:t>run_producer</w:t>
-      </w:r>
-      <w:r>
-        <w:rPr>
-          <w:lang w:val="en-US"/>
-        </w:rPr>
-        <w:t>-docker</w:t>
-      </w:r>
-      <w:r>
-        <w:rPr>
-          <w:lang w:val="en-US"/>
-        </w:rPr>
-        <w:t xml:space="preserve">.sh: Script Bash para </w:t>
-      </w:r>
-      <w:proofErr w:type="spellStart"/>
-      <w:r>
-        <w:rPr>
-          <w:lang w:val="en-US"/>
-        </w:rPr>
-        <w:t>executar</w:t>
-      </w:r>
-      <w:proofErr w:type="spellEnd"/>
-      <w:r>
-        <w:rPr>
-          <w:lang w:val="en-US"/>
-        </w:rPr>
-        <w:t xml:space="preserve"> o </w:t>
-      </w:r>
-      <w:proofErr w:type="spellStart"/>
-      <w:r>
-        <w:rPr>
-          <w:lang w:val="en-US"/>
-        </w:rPr>
-        <w:t>pulseProducer</w:t>
-      </w:r>
-      <w:proofErr w:type="spellEnd"/>
-      <w:r>
-        <w:rPr>
-          <w:lang w:val="en-US"/>
-        </w:rPr>
-        <w:t xml:space="preserve"> </w:t>
-      </w:r>
-      <w:r>
-        <w:rPr>
-          <w:lang w:val="en-US"/>
-        </w:rPr>
-        <w:t xml:space="preserve">via docker </w:t>
-      </w:r>
-      <w:r>
-        <w:rPr>
-          <w:lang w:val="en-US"/>
-        </w:rPr>
-        <w:t>(Linux).</w:t>
-      </w:r>
-    </w:p>
-    <w:p>
-      <w:pPr>
-        <w:pStyle w:val="Ttulo2"/>
-      </w:pPr>
-      <w:bookmarkStart w:id="20" w:name="_Toc194797184"/>
-      <w:r>
-        <w:t>Funcionalidades Implementadas</w:t>
-      </w:r>
-      <w:bookmarkEnd w:id="20"/>
-    </w:p>
-    <w:p>
-      <w:pPr>
-        <w:pStyle w:val="Ttulo3"/>
-      </w:pPr>
-      <w:bookmarkStart w:id="21" w:name="_Toc194797185"/>
-      <w:r>
-        <w:t>API de Ingestão:</w:t>
-      </w:r>
-      <w:bookmarkEnd w:id="21"/>
-      <w:r>
-        <w:t xml:space="preserve"> </w:t>
+        <w:t xml:space="preserve"> JSON </w:t>
       </w:r>
     </w:p>
     <w:p>
@@ -4766,57 +4428,9 @@
           <w:tab w:val="num" w:pos="1134"/>
         </w:tabs>
         <w:ind w:left="709"/>
-        <w:rPr>
-          <w:lang w:val="en-US"/>
-        </w:rPr>
-      </w:pPr>
-      <w:r>
-        <w:rPr>
-          <w:lang w:val="en-US"/>
-        </w:rPr>
-        <w:t xml:space="preserve">Endpoint POST /ingest </w:t>
-      </w:r>
-      <w:proofErr w:type="spellStart"/>
-      <w:r>
-        <w:rPr>
-          <w:lang w:val="en-US"/>
-        </w:rPr>
-        <w:t>recebe</w:t>
-      </w:r>
-      <w:proofErr w:type="spellEnd"/>
-      <w:r>
-        <w:rPr>
-          <w:lang w:val="en-US"/>
-        </w:rPr>
-        <w:t xml:space="preserve"> </w:t>
-      </w:r>
-      <w:proofErr w:type="spellStart"/>
-      <w:r>
-        <w:rPr>
-          <w:lang w:val="en-US"/>
-        </w:rPr>
-        <w:t>pulsos</w:t>
-      </w:r>
-      <w:proofErr w:type="spellEnd"/>
-      <w:r>
-        <w:rPr>
-          <w:lang w:val="en-US"/>
-        </w:rPr>
-        <w:t xml:space="preserve"> no </w:t>
-      </w:r>
-      <w:proofErr w:type="spellStart"/>
-      <w:r>
-        <w:rPr>
-          <w:lang w:val="en-US"/>
-        </w:rPr>
-        <w:t>formato</w:t>
-      </w:r>
-      <w:proofErr w:type="spellEnd"/>
-      <w:r>
-        <w:rPr>
-          <w:lang w:val="en-US"/>
-        </w:rPr>
-        <w:t xml:space="preserve"> JSON </w:t>
+      </w:pPr>
+      <w:r>
+        <w:t>O pulso é enviado para um canal para processamento assíncrono.</w:t>
       </w:r>
     </w:p>
     <w:p>
@@ -4832,8 +4446,13 @@
         <w:ind w:left="709"/>
       </w:pPr>
       <w:r>
-        <w:t>O pulso é enviado para um canal para processamento assíncrono.</w:t>
-      </w:r>
+        <w:t xml:space="preserve">Validação de </w:t>
+      </w:r>
+      <w:proofErr w:type="spellStart"/>
+      <w:r>
+        <w:t>payload</w:t>
+      </w:r>
+      <w:proofErr w:type="spellEnd"/>
     </w:p>
     <w:p>
       <w:pPr>
@@ -4848,13 +4467,26 @@
         <w:ind w:left="709"/>
       </w:pPr>
       <w:r>
-        <w:t xml:space="preserve">Validação de </w:t>
+        <w:t xml:space="preserve">Documentação com </w:t>
       </w:r>
       <w:proofErr w:type="spellStart"/>
       <w:r>
-        <w:t>payload</w:t>
+        <w:t>swagger</w:t>
       </w:r>
       <w:proofErr w:type="spellEnd"/>
+    </w:p>
+    <w:p>
+      <w:pPr>
+        <w:pStyle w:val="Ttulo3"/>
+      </w:pPr>
+      <w:bookmarkStart w:id="21" w:name="_Toc194797186"/>
+      <w:r>
+        <w:t>Processamento Assíncrono:</w:t>
+      </w:r>
+      <w:bookmarkEnd w:id="21"/>
+      <w:r>
+        <w:t xml:space="preserve"> </w:t>
+      </w:r>
     </w:p>
     <w:p>
       <w:pPr>
@@ -4869,25 +4501,27 @@
         <w:ind w:left="709"/>
       </w:pPr>
       <w:r>
-        <w:t xml:space="preserve">Documentação com </w:t>
+        <w:t xml:space="preserve">Um canal com buffer de </w:t>
+      </w:r>
+      <w:r>
+        <w:t>5</w:t>
+      </w:r>
+      <w:r>
+        <w:t xml:space="preserve">0.000 pulsos suporta picos de 2000 </w:t>
       </w:r>
       <w:proofErr w:type="spellStart"/>
       <w:r>
-        <w:t>swagger</w:t>
+        <w:t>req</w:t>
       </w:r>
       <w:proofErr w:type="spellEnd"/>
-    </w:p>
-    <w:p>
-      <w:pPr>
-        <w:pStyle w:val="Ttulo3"/>
-      </w:pPr>
-      <w:bookmarkStart w:id="22" w:name="_Toc194797186"/>
-      <w:r>
-        <w:t>Processamento Assíncrono:</w:t>
-      </w:r>
-      <w:bookmarkEnd w:id="22"/>
-      <w:r>
-        <w:t xml:space="preserve"> </w:t>
+      <w:r>
+        <w:t xml:space="preserve">/s por até </w:t>
+      </w:r>
+      <w:r>
+        <w:t>25</w:t>
+      </w:r>
+      <w:r>
+        <w:t xml:space="preserve"> segundos.</w:t>
       </w:r>
     </w:p>
     <w:p>
@@ -4903,27 +4537,48 @@
         <w:ind w:left="709"/>
       </w:pPr>
       <w:r>
-        <w:t xml:space="preserve">Um canal com buffer de </w:t>
-      </w:r>
-      <w:r>
-        <w:t>5</w:t>
-      </w:r>
-      <w:r>
-        <w:t xml:space="preserve">0.000 pulsos suporta picos de 2000 </w:t>
+        <w:t>1</w:t>
+      </w:r>
+      <w:r>
+        <w:t>0</w:t>
+      </w:r>
+      <w:r>
+        <w:t xml:space="preserve"> </w:t>
       </w:r>
       <w:proofErr w:type="spellStart"/>
       <w:r>
-        <w:t>req</w:t>
+        <w:t>workers</w:t>
       </w:r>
       <w:proofErr w:type="spellEnd"/>
       <w:r>
-        <w:t xml:space="preserve">/s por até </w:t>
-      </w:r>
-      <w:r>
-        <w:t>25</w:t>
-      </w:r>
-      <w:r>
-        <w:t xml:space="preserve"> segundos.</w:t>
+        <w:t xml:space="preserve"> (</w:t>
+      </w:r>
+      <w:proofErr w:type="spellStart"/>
+      <w:r>
+        <w:t>goroutines</w:t>
+      </w:r>
+      <w:proofErr w:type="spellEnd"/>
+      <w:r>
+        <w:t>) consomem os pulsos do canal e os armazenam no Redis</w:t>
+      </w:r>
+      <w:r>
+        <w:t xml:space="preserve"> de forma incremental</w:t>
+      </w:r>
+      <w:r>
+        <w:t>.</w:t>
+      </w:r>
+    </w:p>
+    <w:p>
+      <w:pPr>
+        <w:pStyle w:val="Ttulo3"/>
+      </w:pPr>
+      <w:bookmarkStart w:id="22" w:name="_Toc194797187"/>
+      <w:r>
+        <w:t>Persistência e Agregação:</w:t>
+      </w:r>
+      <w:bookmarkEnd w:id="22"/>
+      <w:r>
+        <w:t xml:space="preserve"> </w:t>
       </w:r>
     </w:p>
     <w:p>
@@ -4939,48 +4594,13 @@
         <w:ind w:left="709"/>
       </w:pPr>
       <w:r>
-        <w:t>1</w:t>
-      </w:r>
-      <w:r>
-        <w:t>0</w:t>
-      </w:r>
-      <w:r>
-        <w:t xml:space="preserve"> </w:t>
-      </w:r>
-      <w:proofErr w:type="spellStart"/>
-      <w:r>
-        <w:t>workers</w:t>
-      </w:r>
-      <w:proofErr w:type="spellEnd"/>
-      <w:r>
-        <w:t xml:space="preserve"> (</w:t>
-      </w:r>
-      <w:proofErr w:type="spellStart"/>
-      <w:r>
-        <w:t>goroutines</w:t>
-      </w:r>
-      <w:proofErr w:type="spellEnd"/>
-      <w:r>
-        <w:t>) consomem os pulsos do canal e os armazenam no Redis</w:t>
-      </w:r>
-      <w:r>
-        <w:t xml:space="preserve"> de forma incremental</w:t>
+        <w:t xml:space="preserve">Os pulsos são armazenados no Redis com chaves no formato </w:t>
+      </w:r>
+      <w:r>
+        <w:t>generation:A:tenant:tenant1:sku:sku1:useUnit:KB</w:t>
       </w:r>
       <w:r>
         <w:t>.</w:t>
-      </w:r>
-    </w:p>
-    <w:p>
-      <w:pPr>
-        <w:pStyle w:val="Ttulo3"/>
-      </w:pPr>
-      <w:bookmarkStart w:id="23" w:name="_Toc194797187"/>
-      <w:r>
-        <w:t>Persistência e Agregação:</w:t>
-      </w:r>
-      <w:bookmarkEnd w:id="23"/>
-      <w:r>
-        <w:t xml:space="preserve"> </w:t>
       </w:r>
     </w:p>
     <w:p>
@@ -4996,15 +4616,7 @@
         <w:ind w:left="709"/>
       </w:pPr>
       <w:r>
-        <w:t xml:space="preserve">Os pulsos são armazenados no Redis com chaves no formato </w:t>
-      </w:r>
-      <w:proofErr w:type="spellStart"/>
-      <w:r>
-        <w:t>pulse:tenant:product_sku:use_unity:generation</w:t>
-      </w:r>
-      <w:proofErr w:type="spellEnd"/>
-      <w:r>
-        <w:t>.</w:t>
+        <w:t>Tolerância a falhas utilizando replica dos redis e sentinelas.</w:t>
       </w:r>
     </w:p>
     <w:p>
@@ -5020,7 +4632,42 @@
         <w:ind w:left="709"/>
       </w:pPr>
       <w:r>
-        <w:t>Tolerância a falhas utilizando replica dos redis e sentinelas.</w:t>
+        <w:t xml:space="preserve">O </w:t>
+      </w:r>
+      <w:proofErr w:type="spellStart"/>
+      <w:r>
+        <w:t>used_amount</w:t>
+      </w:r>
+      <w:proofErr w:type="spellEnd"/>
+      <w:r>
+        <w:t xml:space="preserve"> é incrementado atomicamente usando </w:t>
+      </w:r>
+      <w:proofErr w:type="spellStart"/>
+      <w:r>
+        <w:t>IncrByFloat</w:t>
+      </w:r>
+      <w:proofErr w:type="spellEnd"/>
+      <w:r>
+        <w:t xml:space="preserve"> do </w:t>
+      </w:r>
+      <w:r>
+        <w:t>Redis</w:t>
+      </w:r>
+      <w:r>
+        <w:t>.</w:t>
+      </w:r>
+    </w:p>
+    <w:p>
+      <w:pPr>
+        <w:pStyle w:val="Ttulo3"/>
+      </w:pPr>
+      <w:bookmarkStart w:id="23" w:name="_Toc194797188"/>
+      <w:r>
+        <w:t>Gerações Alternadas:</w:t>
+      </w:r>
+      <w:bookmarkEnd w:id="23"/>
+      <w:r>
+        <w:t xml:space="preserve"> </w:t>
       </w:r>
     </w:p>
     <w:p>
@@ -5036,42 +4683,32 @@
         <w:ind w:left="709"/>
       </w:pPr>
       <w:r>
-        <w:t xml:space="preserve">O </w:t>
+        <w:t>A geração atual (A ou B) é armazenada no Redis (</w:t>
       </w:r>
       <w:proofErr w:type="spellStart"/>
       <w:r>
-        <w:t>used_amount</w:t>
+        <w:t>current_generation</w:t>
       </w:r>
       <w:proofErr w:type="spellEnd"/>
       <w:r>
-        <w:t xml:space="preserve"> é incrementado atomicamente usando </w:t>
+        <w:t>)</w:t>
+      </w:r>
+      <w:r>
+        <w:t xml:space="preserve"> </w:t>
+      </w:r>
+      <w:r>
+        <w:t>e em uma variável atômica no sistema</w:t>
+      </w:r>
+      <w:r>
+        <w:t xml:space="preserve"> do </w:t>
       </w:r>
       <w:proofErr w:type="spellStart"/>
       <w:r>
-        <w:t>IncrByFloat</w:t>
+        <w:t>ingestor</w:t>
       </w:r>
       <w:proofErr w:type="spellEnd"/>
       <w:r>
-        <w:t xml:space="preserve"> do </w:t>
-      </w:r>
-      <w:r>
-        <w:t>Redis</w:t>
-      </w:r>
-      <w:r>
         <w:t>.</w:t>
-      </w:r>
-    </w:p>
-    <w:p>
-      <w:pPr>
-        <w:pStyle w:val="Ttulo3"/>
-      </w:pPr>
-      <w:bookmarkStart w:id="24" w:name="_Toc194797188"/>
-      <w:r>
-        <w:t>Gerações Alternadas:</w:t>
-      </w:r>
-      <w:bookmarkEnd w:id="24"/>
-      <w:r>
-        <w:t xml:space="preserve"> </w:t>
       </w:r>
     </w:p>
     <w:p>
@@ -5087,24 +4724,32 @@
         <w:ind w:left="709"/>
       </w:pPr>
       <w:r>
-        <w:t>A geração atual (A ou B) é armazenada no Redis (</w:t>
-      </w:r>
-      <w:proofErr w:type="spellStart"/>
-      <w:r>
-        <w:t>current_generation</w:t>
-      </w:r>
-      <w:proofErr w:type="spellEnd"/>
-      <w:r>
-        <w:t>)</w:t>
-      </w:r>
+        <w:t xml:space="preserve">A cada hora, os pulsos da geração </w:t>
+      </w:r>
+      <w:r>
+        <w:t>atual</w:t>
+      </w:r>
+      <w:r>
+        <w:t xml:space="preserve"> são processados, e </w:t>
+      </w:r>
+      <w:r>
+        <w:t xml:space="preserve">a geração </w:t>
+      </w:r>
+      <w:r>
+        <w:t>é alternada.</w:t>
+      </w:r>
+    </w:p>
+    <w:p>
+      <w:pPr>
+        <w:pStyle w:val="Ttulo3"/>
+      </w:pPr>
+      <w:bookmarkStart w:id="24" w:name="_Toc194797189"/>
+      <w:r>
+        <w:t>Disparo e Deleção:</w:t>
+      </w:r>
+      <w:bookmarkEnd w:id="24"/>
       <w:r>
         <w:t xml:space="preserve"> </w:t>
-      </w:r>
-      <w:r>
-        <w:t>e em uma variável atômica no sistema</w:t>
-      </w:r>
-      <w:r>
-        <w:t>.</w:t>
       </w:r>
     </w:p>
     <w:p>
@@ -5120,32 +4765,18 @@
         <w:ind w:left="709"/>
       </w:pPr>
       <w:r>
-        <w:t xml:space="preserve">A cada hora, os pulsos da geração </w:t>
-      </w:r>
-      <w:r>
-        <w:t>atual</w:t>
-      </w:r>
-      <w:r>
-        <w:t xml:space="preserve"> são processados, e </w:t>
-      </w:r>
-      <w:r>
-        <w:t xml:space="preserve">a geração </w:t>
-      </w:r>
-      <w:r>
-        <w:t>é alternada.</w:t>
-      </w:r>
-    </w:p>
-    <w:p>
-      <w:pPr>
-        <w:pStyle w:val="Ttulo3"/>
-      </w:pPr>
-      <w:bookmarkStart w:id="25" w:name="_Toc194797189"/>
-      <w:r>
-        <w:t>Disparo e Deleção:</w:t>
-      </w:r>
-      <w:bookmarkEnd w:id="25"/>
-      <w:r>
-        <w:t xml:space="preserve"> </w:t>
+        <w:t>Os pulsos são enviados em lotes de 500 para o Processador &amp; Armazenador</w:t>
+      </w:r>
+      <w:r>
+        <w:t xml:space="preserve"> a partir do </w:t>
+      </w:r>
+      <w:proofErr w:type="spellStart"/>
+      <w:r>
+        <w:t>sender</w:t>
+      </w:r>
+      <w:proofErr w:type="spellEnd"/>
+      <w:r>
+        <w:t>.</w:t>
       </w:r>
     </w:p>
     <w:p>
@@ -5161,7 +4792,8 @@
         <w:ind w:left="709"/>
       </w:pPr>
       <w:r>
-        <w:t>Os pulsos são enviados em lotes de 500 para o Processador &amp; Armazenador.</w:t>
+        <w:lastRenderedPageBreak/>
+        <w:t>Em caso de sucesso, as chaves correspondentes são deletadas.</w:t>
       </w:r>
     </w:p>
     <w:p>
@@ -5177,22 +4809,6 @@
         <w:ind w:left="709"/>
       </w:pPr>
       <w:r>
-        <w:t>Em caso de sucesso, as chaves correspondentes são deletadas.</w:t>
-      </w:r>
-    </w:p>
-    <w:p>
-      <w:pPr>
-        <w:numPr>
-          <w:ilvl w:val="1"/>
-          <w:numId w:val="15"/>
-        </w:numPr>
-        <w:tabs>
-          <w:tab w:val="clear" w:pos="1440"/>
-          <w:tab w:val="num" w:pos="1134"/>
-        </w:tabs>
-        <w:ind w:left="709"/>
-      </w:pPr>
-      <w:r>
         <w:t xml:space="preserve">Em caso de falha, os pulsos são retidos para </w:t>
       </w:r>
       <w:r>
@@ -5209,12 +4825,11 @@
       <w:pPr>
         <w:pStyle w:val="Ttulo3"/>
       </w:pPr>
-      <w:bookmarkStart w:id="26" w:name="_Toc194797190"/>
-      <w:r>
-        <w:lastRenderedPageBreak/>
+      <w:bookmarkStart w:id="25" w:name="_Toc194797190"/>
+      <w:r>
         <w:t>Monitoramento:</w:t>
       </w:r>
-      <w:bookmarkEnd w:id="26"/>
+      <w:bookmarkEnd w:id="25"/>
       <w:r>
         <w:t xml:space="preserve"> </w:t>
       </w:r>
@@ -10214,7 +9829,6 @@
   <w:style w:type="character" w:default="1" w:styleId="Fontepargpadro">
     <w:name w:val="Default Paragraph Font"/>
     <w:uiPriority w:val="1"/>
-    <w:semiHidden/>
     <w:unhideWhenUsed/>
   </w:style>
   <w:style w:type="table" w:default="1" w:styleId="Tabelanormal">

</xml_diff>